<commit_message>
I have changed Figure 6 and Figure 7 (as Tahmina Asked)
</commit_message>
<xml_diff>
--- a/fall-2013/cs6353/project/report.docx
+++ b/fall-2013/cs6353/project/report.docx
@@ -1,6 +1,6 @@
 
 <file path=word/document.xml><?xml version="1.0" encoding="utf-8"?>
-<w:document xmlns:wpc="http://schemas.microsoft.com/office/word/2010/wordprocessingCanvas" xmlns:mc="http://schemas.openxmlformats.org/markup-compatibility/2006" xmlns:o="urn:schemas-microsoft-com:office:office" xmlns:r="http://schemas.openxmlformats.org/officeDocument/2006/relationships" xmlns:m="http://schemas.openxmlformats.org/officeDocument/2006/math" xmlns:v="urn:schemas-microsoft-com:vml" xmlns:wp14="http://schemas.microsoft.com/office/word/2010/wordprocessingDrawing" xmlns:wp="http://schemas.openxmlformats.org/drawingml/2006/wordprocessingDrawing" xmlns:w10="urn:schemas-microsoft-com:office:word" xmlns:w="http://schemas.openxmlformats.org/wordprocessingml/2006/main" xmlns:w14="http://schemas.microsoft.com/office/word/2010/wordml" xmlns:wpg="http://schemas.microsoft.com/office/word/2010/wordprocessingGroup" xmlns:wpi="http://schemas.microsoft.com/office/word/2010/wordprocessingInk" xmlns:wne="http://schemas.microsoft.com/office/word/2006/wordml" xmlns:wps="http://schemas.microsoft.com/office/word/2010/wordprocessingShape" mc:Ignorable="w14 wp14">
+<w:document xmlns:ve="http://schemas.openxmlformats.org/markup-compatibility/2006" xmlns:o="urn:schemas-microsoft-com:office:office" xmlns:r="http://schemas.openxmlformats.org/officeDocument/2006/relationships" xmlns:m="http://schemas.openxmlformats.org/officeDocument/2006/math" xmlns:v="urn:schemas-microsoft-com:vml" xmlns:wp="http://schemas.openxmlformats.org/drawingml/2006/wordprocessingDrawing" xmlns:w10="urn:schemas-microsoft-com:office:word" xmlns:w="http://schemas.openxmlformats.org/wordprocessingml/2006/main" xmlns:wne="http://schemas.microsoft.com/office/word/2006/wordml">
   <w:body>
     <w:p>
       <w:pPr>
@@ -48,11 +48,19 @@
           <w:rFonts w:asciiTheme="majorHAnsi" w:hAnsiTheme="majorHAnsi"/>
         </w:rPr>
       </w:pPr>
-      <w:r>
-        <w:rPr>
-          <w:rFonts w:asciiTheme="majorHAnsi" w:hAnsiTheme="majorHAnsi"/>
-        </w:rPr>
-        <w:t xml:space="preserve">OpenStack is a cloud Software to </w:t>
+      <w:proofErr w:type="spellStart"/>
+      <w:r>
+        <w:rPr>
+          <w:rFonts w:asciiTheme="majorHAnsi" w:hAnsiTheme="majorHAnsi"/>
+        </w:rPr>
+        <w:t>OpenStack</w:t>
+      </w:r>
+      <w:proofErr w:type="spellEnd"/>
+      <w:r>
+        <w:rPr>
+          <w:rFonts w:asciiTheme="majorHAnsi" w:hAnsiTheme="majorHAnsi"/>
+        </w:rPr>
+        <w:t xml:space="preserve"> is a cloud Software to </w:t>
       </w:r>
       <w:r>
         <w:rPr>
@@ -90,11 +98,19 @@
         </w:rPr>
         <w:t xml:space="preserve"> memory </w:t>
       </w:r>
-      <w:r>
-        <w:rPr>
-          <w:rFonts w:asciiTheme="majorHAnsi" w:hAnsiTheme="majorHAnsi"/>
-        </w:rPr>
-        <w:t xml:space="preserve">virtual  storage and </w:t>
+      <w:proofErr w:type="gramStart"/>
+      <w:r>
+        <w:rPr>
+          <w:rFonts w:asciiTheme="majorHAnsi" w:hAnsiTheme="majorHAnsi"/>
+        </w:rPr>
+        <w:t>virtual  storage</w:t>
+      </w:r>
+      <w:proofErr w:type="gramEnd"/>
+      <w:r>
+        <w:rPr>
+          <w:rFonts w:asciiTheme="majorHAnsi" w:hAnsiTheme="majorHAnsi"/>
+        </w:rPr>
+        <w:t xml:space="preserve"> and </w:t>
       </w:r>
       <w:r>
         <w:rPr>
@@ -126,7 +142,35 @@
         <w:rPr>
           <w:rFonts w:asciiTheme="majorHAnsi" w:hAnsiTheme="majorHAnsi"/>
         </w:rPr>
-        <w:t xml:space="preserve">Although there are several cloud infrastructure management software available (ex. … ), OpenStack gets immense attention from the industries due to its robustness </w:t>
+        <w:t xml:space="preserve">Although there are several cloud infrastructure management software available (ex. </w:t>
+      </w:r>
+      <w:proofErr w:type="gramStart"/>
+      <w:r>
+        <w:rPr>
+          <w:rFonts w:asciiTheme="majorHAnsi" w:hAnsiTheme="majorHAnsi"/>
+        </w:rPr>
+        <w:t>… )</w:t>
+      </w:r>
+      <w:proofErr w:type="gramEnd"/>
+      <w:r>
+        <w:rPr>
+          <w:rFonts w:asciiTheme="majorHAnsi" w:hAnsiTheme="majorHAnsi"/>
+        </w:rPr>
+        <w:t xml:space="preserve">, </w:t>
+      </w:r>
+      <w:proofErr w:type="spellStart"/>
+      <w:r>
+        <w:rPr>
+          <w:rFonts w:asciiTheme="majorHAnsi" w:hAnsiTheme="majorHAnsi"/>
+        </w:rPr>
+        <w:t>OpenStack</w:t>
+      </w:r>
+      <w:proofErr w:type="spellEnd"/>
+      <w:r>
+        <w:rPr>
+          <w:rFonts w:asciiTheme="majorHAnsi" w:hAnsiTheme="majorHAnsi"/>
+        </w:rPr>
+        <w:t xml:space="preserve"> gets immense attention from the industries due to its robustness </w:t>
       </w:r>
       <w:r>
         <w:rPr>
@@ -138,7 +182,21 @@
         <w:rPr>
           <w:rFonts w:asciiTheme="majorHAnsi" w:hAnsiTheme="majorHAnsi"/>
         </w:rPr>
-        <w:t xml:space="preserve"> Although, there exists no </w:t>
+        <w:t xml:space="preserve"> Although, there </w:t>
+      </w:r>
+      <w:proofErr w:type="gramStart"/>
+      <w:r>
+        <w:rPr>
+          <w:rFonts w:asciiTheme="majorHAnsi" w:hAnsiTheme="majorHAnsi"/>
+        </w:rPr>
+        <w:t>exists</w:t>
+      </w:r>
+      <w:proofErr w:type="gramEnd"/>
+      <w:r>
+        <w:rPr>
+          <w:rFonts w:asciiTheme="majorHAnsi" w:hAnsiTheme="majorHAnsi"/>
+        </w:rPr>
+        <w:t xml:space="preserve"> no </w:t>
       </w:r>
       <w:r>
         <w:rPr>
@@ -150,7 +208,105 @@
         <w:rPr>
           <w:rFonts w:asciiTheme="majorHAnsi" w:hAnsiTheme="majorHAnsi"/>
         </w:rPr>
-        <w:t xml:space="preserve">cry against OpenStack security, we intend to experiment security features of openstack. Openstack, Being a very large platform, turns it hard to experiment all of its security issues. To create an scope for our project, we investigated the ‘keystone’ module of openstack which is responsible for Authentication between Cloud customer and different modules of openstack. </w:t>
+        <w:t xml:space="preserve">cry against </w:t>
+      </w:r>
+      <w:proofErr w:type="spellStart"/>
+      <w:r>
+        <w:rPr>
+          <w:rFonts w:asciiTheme="majorHAnsi" w:hAnsiTheme="majorHAnsi"/>
+        </w:rPr>
+        <w:t>OpenStack</w:t>
+      </w:r>
+      <w:proofErr w:type="spellEnd"/>
+      <w:r>
+        <w:rPr>
+          <w:rFonts w:asciiTheme="majorHAnsi" w:hAnsiTheme="majorHAnsi"/>
+        </w:rPr>
+        <w:t xml:space="preserve"> security, we intend to experiment security features of </w:t>
+      </w:r>
+      <w:proofErr w:type="spellStart"/>
+      <w:r>
+        <w:rPr>
+          <w:rFonts w:asciiTheme="majorHAnsi" w:hAnsiTheme="majorHAnsi"/>
+        </w:rPr>
+        <w:t>openstack</w:t>
+      </w:r>
+      <w:proofErr w:type="spellEnd"/>
+      <w:r>
+        <w:rPr>
+          <w:rFonts w:asciiTheme="majorHAnsi" w:hAnsiTheme="majorHAnsi"/>
+        </w:rPr>
+        <w:t xml:space="preserve">. </w:t>
+      </w:r>
+      <w:proofErr w:type="spellStart"/>
+      <w:r>
+        <w:rPr>
+          <w:rFonts w:asciiTheme="majorHAnsi" w:hAnsiTheme="majorHAnsi"/>
+        </w:rPr>
+        <w:t>Openstack</w:t>
+      </w:r>
+      <w:proofErr w:type="spellEnd"/>
+      <w:r>
+        <w:rPr>
+          <w:rFonts w:asciiTheme="majorHAnsi" w:hAnsiTheme="majorHAnsi"/>
+        </w:rPr>
+        <w:t xml:space="preserve">, </w:t>
+      </w:r>
+      <w:proofErr w:type="gramStart"/>
+      <w:r>
+        <w:rPr>
+          <w:rFonts w:asciiTheme="majorHAnsi" w:hAnsiTheme="majorHAnsi"/>
+        </w:rPr>
+        <w:t>Being</w:t>
+      </w:r>
+      <w:proofErr w:type="gramEnd"/>
+      <w:r>
+        <w:rPr>
+          <w:rFonts w:asciiTheme="majorHAnsi" w:hAnsiTheme="majorHAnsi"/>
+        </w:rPr>
+        <w:t xml:space="preserve"> a very large platform, turns it hard to experiment all of its security issues. To create </w:t>
+      </w:r>
+      <w:proofErr w:type="gramStart"/>
+      <w:r>
+        <w:rPr>
+          <w:rFonts w:asciiTheme="majorHAnsi" w:hAnsiTheme="majorHAnsi"/>
+        </w:rPr>
+        <w:t>an</w:t>
+      </w:r>
+      <w:proofErr w:type="gramEnd"/>
+      <w:r>
+        <w:rPr>
+          <w:rFonts w:asciiTheme="majorHAnsi" w:hAnsiTheme="majorHAnsi"/>
+        </w:rPr>
+        <w:t xml:space="preserve"> scope for our project, we investigated the ‘keystone’ module of </w:t>
+      </w:r>
+      <w:proofErr w:type="spellStart"/>
+      <w:r>
+        <w:rPr>
+          <w:rFonts w:asciiTheme="majorHAnsi" w:hAnsiTheme="majorHAnsi"/>
+        </w:rPr>
+        <w:t>openstack</w:t>
+      </w:r>
+      <w:proofErr w:type="spellEnd"/>
+      <w:r>
+        <w:rPr>
+          <w:rFonts w:asciiTheme="majorHAnsi" w:hAnsiTheme="majorHAnsi"/>
+        </w:rPr>
+        <w:t xml:space="preserve"> which is responsible for Authentication between Cloud customer and different modules of </w:t>
+      </w:r>
+      <w:proofErr w:type="spellStart"/>
+      <w:r>
+        <w:rPr>
+          <w:rFonts w:asciiTheme="majorHAnsi" w:hAnsiTheme="majorHAnsi"/>
+        </w:rPr>
+        <w:t>openstack</w:t>
+      </w:r>
+      <w:proofErr w:type="spellEnd"/>
+      <w:r>
+        <w:rPr>
+          <w:rFonts w:asciiTheme="majorHAnsi" w:hAnsiTheme="majorHAnsi"/>
+        </w:rPr>
+        <w:t xml:space="preserve">. </w:t>
       </w:r>
       <w:r>
         <w:rPr>
@@ -196,18 +352,76 @@
         <w:t>Cloud computing is characterized by the following essential features as suggested by NIST– On-demand self-service, Broad network access, Resource pooling, Rapid elasticity and Measured service</w:t>
       </w:r>
       <w:r>
-        <w:t xml:space="preserve">[1]. To consumers cloud computing provides different service capabilities in pay as you go strategy which vary from following service models - Software as a Service (SaaS), Platform as a Service (PaaS) and Infrastructure as a Service (IaaS). </w:t>
-      </w:r>
-    </w:p>
-    <w:p>
-      <w:r>
-        <w:t>Openstack  is a   framework to manage ‘Infrastructure as a Service’ Cloud which provides virtual infrastructure such as virtual CPU, virtual Storage, Virtual Network and so on to its consumers.</w:t>
-      </w:r>
-      <w:r>
-        <w:t xml:space="preserve"> Figure 1 shows a very abstract level view of the openstack framework</w:t>
-      </w:r>
-      <w:r>
-        <w:t xml:space="preserve"> which shows how openstack lies on top of standard hardware and create shared services to be used by the virtual  compute, network and storage  services. </w:t>
+        <w:t>[1]. To consumers cloud computing provides different service capabilities in pay as you go strategy which vary from following service models - Software as a Service (</w:t>
+      </w:r>
+      <w:proofErr w:type="spellStart"/>
+      <w:r>
+        <w:t>SaaS</w:t>
+      </w:r>
+      <w:proofErr w:type="spellEnd"/>
+      <w:r>
+        <w:t>), Platform as a Service (</w:t>
+      </w:r>
+      <w:proofErr w:type="spellStart"/>
+      <w:r>
+        <w:t>PaaS</w:t>
+      </w:r>
+      <w:proofErr w:type="spellEnd"/>
+      <w:r>
+        <w:t>) and Infrastructure as a Service (</w:t>
+      </w:r>
+      <w:proofErr w:type="spellStart"/>
+      <w:r>
+        <w:t>IaaS</w:t>
+      </w:r>
+      <w:proofErr w:type="spellEnd"/>
+      <w:r>
+        <w:t xml:space="preserve">). </w:t>
+      </w:r>
+    </w:p>
+    <w:p>
+      <w:proofErr w:type="spellStart"/>
+      <w:proofErr w:type="gramStart"/>
+      <w:r>
+        <w:t>Openstack</w:t>
+      </w:r>
+      <w:proofErr w:type="spellEnd"/>
+      <w:r>
+        <w:t xml:space="preserve">  is</w:t>
+      </w:r>
+      <w:proofErr w:type="gramEnd"/>
+      <w:r>
+        <w:t xml:space="preserve"> a   framework to manage ‘Infrastructure as a Service’ Cloud which provides virtual infrastructure such as virtual CPU, virtual Storage, Virtual Network and so on to its consumers.</w:t>
+      </w:r>
+      <w:r>
+        <w:t xml:space="preserve"> Figure 1 shows a very abstract level view of the </w:t>
+      </w:r>
+      <w:proofErr w:type="spellStart"/>
+      <w:r>
+        <w:t>openstack</w:t>
+      </w:r>
+      <w:proofErr w:type="spellEnd"/>
+      <w:r>
+        <w:t xml:space="preserve"> framework</w:t>
+      </w:r>
+      <w:r>
+        <w:t xml:space="preserve"> which shows how </w:t>
+      </w:r>
+      <w:proofErr w:type="spellStart"/>
+      <w:r>
+        <w:t>openstack</w:t>
+      </w:r>
+      <w:proofErr w:type="spellEnd"/>
+      <w:r>
+        <w:t xml:space="preserve"> lies on top of standard hardware and create shared services to be used by the </w:t>
+      </w:r>
+      <w:proofErr w:type="gramStart"/>
+      <w:r>
+        <w:t>virtual  compute</w:t>
+      </w:r>
+      <w:proofErr w:type="gramEnd"/>
+      <w:r>
+        <w:t xml:space="preserve">, network and storage  services. </w:t>
       </w:r>
     </w:p>
     <w:p>
@@ -240,7 +454,7 @@
                     </pic:cNvPicPr>
                   </pic:nvPicPr>
                   <pic:blipFill>
-                    <a:blip r:embed="rId6" cstate="print"/>
+                    <a:blip r:embed="rId5" cstate="print"/>
                     <a:srcRect/>
                     <a:stretch>
                       <a:fillRect/>
@@ -292,7 +506,35 @@
         <w:rPr>
           <w:rFonts w:asciiTheme="majorHAnsi" w:hAnsiTheme="majorHAnsi" w:cs="NimbusRomNo9L-Regu"/>
         </w:rPr>
-        <w:t>The robustness of OpenStack comes from its modularized and distributed structure which its adoptability. Figure 2 shows different modules of openstack.</w:t>
+        <w:t xml:space="preserve">The robustness of </w:t>
+      </w:r>
+      <w:proofErr w:type="spellStart"/>
+      <w:r>
+        <w:rPr>
+          <w:rFonts w:asciiTheme="majorHAnsi" w:hAnsiTheme="majorHAnsi" w:cs="NimbusRomNo9L-Regu"/>
+        </w:rPr>
+        <w:t>OpenStack</w:t>
+      </w:r>
+      <w:proofErr w:type="spellEnd"/>
+      <w:r>
+        <w:rPr>
+          <w:rFonts w:asciiTheme="majorHAnsi" w:hAnsiTheme="majorHAnsi" w:cs="NimbusRomNo9L-Regu"/>
+        </w:rPr>
+        <w:t xml:space="preserve"> comes from its modularized and distributed structure which its adoptability. Figure 2 shows different modules of </w:t>
+      </w:r>
+      <w:proofErr w:type="spellStart"/>
+      <w:r>
+        <w:rPr>
+          <w:rFonts w:asciiTheme="majorHAnsi" w:hAnsiTheme="majorHAnsi" w:cs="NimbusRomNo9L-Regu"/>
+        </w:rPr>
+        <w:t>openstack</w:t>
+      </w:r>
+      <w:proofErr w:type="spellEnd"/>
+      <w:r>
+        <w:rPr>
+          <w:rFonts w:asciiTheme="majorHAnsi" w:hAnsiTheme="majorHAnsi" w:cs="NimbusRomNo9L-Regu"/>
+        </w:rPr>
+        <w:t>.</w:t>
       </w:r>
       <w:r>
         <w:rPr>
@@ -337,7 +579,7 @@
                     </pic:cNvPicPr>
                   </pic:nvPicPr>
                   <pic:blipFill>
-                    <a:blip r:embed="rId7" cstate="print"/>
+                    <a:blip r:embed="rId6" cstate="print"/>
                     <a:srcRect/>
                     <a:stretch>
                       <a:fillRect/>
@@ -408,58 +650,130 @@
           <w:color w:val="3E4349"/>
           <w:shd w:val="clear" w:color="auto" w:fill="FFFFFF"/>
         </w:rPr>
-        <w:t>Nova is the project name for OpenStack Compute, a cloud computing fabric controller, the main part of an IaaS system. Individuals and organizations can use Nova to host and manage their own cloud computing systems.</w:t>
-      </w:r>
+        <w:t xml:space="preserve">Nova is the project name for </w:t>
+      </w:r>
+      <w:proofErr w:type="spellStart"/>
       <w:r>
         <w:rPr>
           <w:rFonts w:asciiTheme="majorHAnsi" w:hAnsiTheme="majorHAnsi" w:cs="Arial"/>
           <w:color w:val="3E4349"/>
           <w:shd w:val="clear" w:color="auto" w:fill="FFFFFF"/>
         </w:rPr>
-        <w:t xml:space="preserve"> [2]</w:t>
-      </w:r>
+        <w:t>OpenStack</w:t>
+      </w:r>
+      <w:proofErr w:type="spellEnd"/>
       <w:r>
         <w:rPr>
           <w:rFonts w:asciiTheme="majorHAnsi" w:hAnsiTheme="majorHAnsi" w:cs="Arial"/>
           <w:color w:val="3E4349"/>
           <w:shd w:val="clear" w:color="auto" w:fill="FFFFFF"/>
         </w:rPr>
-        <w:t xml:space="preserve"> The main purpose of Nova is to perform actual computation associated with any service request.</w:t>
-      </w:r>
-    </w:p>
-    <w:p>
-      <w:pPr>
-        <w:rPr>
-          <w:rFonts w:asciiTheme="majorHAnsi" w:hAnsiTheme="majorHAnsi" w:cs="Arial"/>
-          <w:b/>
-          <w:color w:val="3E4349"/>
-          <w:shd w:val="clear" w:color="auto" w:fill="FFFFFF"/>
-        </w:rPr>
-      </w:pPr>
-      <w:r>
-        <w:rPr>
-          <w:rFonts w:asciiTheme="majorHAnsi" w:hAnsiTheme="majorHAnsi" w:cs="Arial"/>
-          <w:b/>
-          <w:color w:val="3E4349"/>
-          <w:shd w:val="clear" w:color="auto" w:fill="FFFFFF"/>
-        </w:rPr>
-        <w:t>Glance:</w:t>
-      </w:r>
-    </w:p>
-    <w:p>
-      <w:pPr>
-        <w:rPr>
-          <w:rFonts w:asciiTheme="majorHAnsi" w:hAnsiTheme="majorHAnsi" w:cs="NimbusRomNo9L-Regu"/>
-          <w:b/>
-        </w:rPr>
-      </w:pPr>
+        <w:t xml:space="preserve"> Compute, a cloud computing fabric controller, the main part of an </w:t>
+      </w:r>
+      <w:proofErr w:type="spellStart"/>
       <w:r>
         <w:rPr>
           <w:rFonts w:asciiTheme="majorHAnsi" w:hAnsiTheme="majorHAnsi" w:cs="Arial"/>
           <w:color w:val="3E4349"/>
           <w:shd w:val="clear" w:color="auto" w:fill="FFFFFF"/>
         </w:rPr>
-        <w:t>The Glance module provides services for discovering, registering, and retrieving virtual machine images. Glance has a RESTful API that allows querying of VM image metadata as well as retrieval of the actual image.[3]</w:t>
+        <w:t>IaaS</w:t>
+      </w:r>
+      <w:proofErr w:type="spellEnd"/>
+      <w:r>
+        <w:rPr>
+          <w:rFonts w:asciiTheme="majorHAnsi" w:hAnsiTheme="majorHAnsi" w:cs="Arial"/>
+          <w:color w:val="3E4349"/>
+          <w:shd w:val="clear" w:color="auto" w:fill="FFFFFF"/>
+        </w:rPr>
+        <w:t xml:space="preserve"> system. Individuals and organizations can use Nova to host and manage their own cloud computing systems.</w:t>
+      </w:r>
+      <w:r>
+        <w:rPr>
+          <w:rFonts w:asciiTheme="majorHAnsi" w:hAnsiTheme="majorHAnsi" w:cs="Arial"/>
+          <w:color w:val="3E4349"/>
+          <w:shd w:val="clear" w:color="auto" w:fill="FFFFFF"/>
+        </w:rPr>
+        <w:t xml:space="preserve"> [2]</w:t>
+      </w:r>
+      <w:r>
+        <w:rPr>
+          <w:rFonts w:asciiTheme="majorHAnsi" w:hAnsiTheme="majorHAnsi" w:cs="Arial"/>
+          <w:color w:val="3E4349"/>
+          <w:shd w:val="clear" w:color="auto" w:fill="FFFFFF"/>
+        </w:rPr>
+        <w:t xml:space="preserve"> The main purpose of Nova is to perform actual computation associated with any service request.</w:t>
+      </w:r>
+    </w:p>
+    <w:p>
+      <w:pPr>
+        <w:rPr>
+          <w:rFonts w:asciiTheme="majorHAnsi" w:hAnsiTheme="majorHAnsi" w:cs="Arial"/>
+          <w:b/>
+          <w:color w:val="3E4349"/>
+          <w:shd w:val="clear" w:color="auto" w:fill="FFFFFF"/>
+        </w:rPr>
+      </w:pPr>
+      <w:r>
+        <w:rPr>
+          <w:rFonts w:asciiTheme="majorHAnsi" w:hAnsiTheme="majorHAnsi" w:cs="Arial"/>
+          <w:b/>
+          <w:color w:val="3E4349"/>
+          <w:shd w:val="clear" w:color="auto" w:fill="FFFFFF"/>
+        </w:rPr>
+        <w:t>Glance:</w:t>
+      </w:r>
+    </w:p>
+    <w:p>
+      <w:pPr>
+        <w:rPr>
+          <w:rFonts w:asciiTheme="majorHAnsi" w:hAnsiTheme="majorHAnsi" w:cs="NimbusRomNo9L-Regu"/>
+          <w:b/>
+        </w:rPr>
+      </w:pPr>
+      <w:r>
+        <w:rPr>
+          <w:rFonts w:asciiTheme="majorHAnsi" w:hAnsiTheme="majorHAnsi" w:cs="Arial"/>
+          <w:color w:val="3E4349"/>
+          <w:shd w:val="clear" w:color="auto" w:fill="FFFFFF"/>
+        </w:rPr>
+        <w:t xml:space="preserve">The Glance module provides services for discovering, registering, and retrieving virtual machine images. Glance has a </w:t>
+      </w:r>
+      <w:proofErr w:type="spellStart"/>
+      <w:r>
+        <w:rPr>
+          <w:rFonts w:asciiTheme="majorHAnsi" w:hAnsiTheme="majorHAnsi" w:cs="Arial"/>
+          <w:color w:val="3E4349"/>
+          <w:shd w:val="clear" w:color="auto" w:fill="FFFFFF"/>
+        </w:rPr>
+        <w:t>RESTful</w:t>
+      </w:r>
+      <w:proofErr w:type="spellEnd"/>
+      <w:r>
+        <w:rPr>
+          <w:rFonts w:asciiTheme="majorHAnsi" w:hAnsiTheme="majorHAnsi" w:cs="Arial"/>
+          <w:color w:val="3E4349"/>
+          <w:shd w:val="clear" w:color="auto" w:fill="FFFFFF"/>
+        </w:rPr>
+        <w:t xml:space="preserve"> API that allows querying of VM image metadata as well as retrieval of the actual image</w:t>
+      </w:r>
+      <w:proofErr w:type="gramStart"/>
+      <w:r>
+        <w:rPr>
+          <w:rFonts w:asciiTheme="majorHAnsi" w:hAnsiTheme="majorHAnsi" w:cs="Arial"/>
+          <w:color w:val="3E4349"/>
+          <w:shd w:val="clear" w:color="auto" w:fill="FFFFFF"/>
+        </w:rPr>
+        <w:t>.[</w:t>
+      </w:r>
+      <w:proofErr w:type="gramEnd"/>
+      <w:r>
+        <w:rPr>
+          <w:rFonts w:asciiTheme="majorHAnsi" w:hAnsiTheme="majorHAnsi" w:cs="Arial"/>
+          <w:color w:val="3E4349"/>
+          <w:shd w:val="clear" w:color="auto" w:fill="FFFFFF"/>
+        </w:rPr>
+        <w:t>3]</w:t>
       </w:r>
     </w:p>
     <w:p>
@@ -492,7 +806,53 @@
           <w:shd w:val="clear" w:color="auto" w:fill="FFFFFF"/>
         </w:rPr>
         <w:lastRenderedPageBreak/>
-        <w:t>The OpenStack Object Store project, known as Swift, offers cloud storage software so that you can store and retrieve lots of data in virtual containers. It's based on the Cloud Files offering from Rackspace.[4]</w:t>
+        <w:t xml:space="preserve">The </w:t>
+      </w:r>
+      <w:proofErr w:type="spellStart"/>
+      <w:r>
+        <w:rPr>
+          <w:rFonts w:asciiTheme="majorHAnsi" w:eastAsia="Arial Unicode MS" w:hAnsiTheme="majorHAnsi" w:cs="Arial Unicode MS"/>
+          <w:color w:val="333333"/>
+          <w:shd w:val="clear" w:color="auto" w:fill="FFFFFF"/>
+        </w:rPr>
+        <w:t>OpenStack</w:t>
+      </w:r>
+      <w:proofErr w:type="spellEnd"/>
+      <w:r>
+        <w:rPr>
+          <w:rFonts w:asciiTheme="majorHAnsi" w:eastAsia="Arial Unicode MS" w:hAnsiTheme="majorHAnsi" w:cs="Arial Unicode MS"/>
+          <w:color w:val="333333"/>
+          <w:shd w:val="clear" w:color="auto" w:fill="FFFFFF"/>
+        </w:rPr>
+        <w:t xml:space="preserve"> Object Store project, known as Swift, offers cloud storage software so that you can store and retrieve lots of data in virtual containers. It's based on the Cloud Files offering from </w:t>
+      </w:r>
+      <w:proofErr w:type="spellStart"/>
+      <w:r>
+        <w:rPr>
+          <w:rFonts w:asciiTheme="majorHAnsi" w:eastAsia="Arial Unicode MS" w:hAnsiTheme="majorHAnsi" w:cs="Arial Unicode MS"/>
+          <w:color w:val="333333"/>
+          <w:shd w:val="clear" w:color="auto" w:fill="FFFFFF"/>
+        </w:rPr>
+        <w:t>Rackspace</w:t>
+      </w:r>
+      <w:proofErr w:type="spellEnd"/>
+      <w:proofErr w:type="gramStart"/>
+      <w:r>
+        <w:rPr>
+          <w:rFonts w:asciiTheme="majorHAnsi" w:eastAsia="Arial Unicode MS" w:hAnsiTheme="majorHAnsi" w:cs="Arial Unicode MS"/>
+          <w:color w:val="333333"/>
+          <w:shd w:val="clear" w:color="auto" w:fill="FFFFFF"/>
+        </w:rPr>
+        <w:t>.[</w:t>
+      </w:r>
+      <w:proofErr w:type="gramEnd"/>
+      <w:r>
+        <w:rPr>
+          <w:rFonts w:asciiTheme="majorHAnsi" w:eastAsia="Arial Unicode MS" w:hAnsiTheme="majorHAnsi" w:cs="Arial Unicode MS"/>
+          <w:color w:val="333333"/>
+          <w:shd w:val="clear" w:color="auto" w:fill="FFFFFF"/>
+        </w:rPr>
+        <w:t>4]</w:t>
       </w:r>
     </w:p>
     <w:p>
@@ -532,8 +892,9 @@
           <w:szCs w:val="21"/>
           <w:shd w:val="clear" w:color="auto" w:fill="FFFFFF"/>
         </w:rPr>
-        <w:t>Cinder provides an infrastructure for managing volumes in OpenStack. It was originally a Nova component called nova-volume, but has become an independent project since the Folsom release.</w:t>
-      </w:r>
+        <w:t xml:space="preserve">Cinder provides an infrastructure for managing volumes in </w:t>
+      </w:r>
+      <w:proofErr w:type="spellStart"/>
       <w:r>
         <w:rPr>
           <w:rFonts w:asciiTheme="majorHAnsi" w:eastAsia="Arial Unicode MS" w:hAnsiTheme="majorHAnsi" w:cs="Arial Unicode MS"/>
@@ -542,7 +903,50 @@
           <w:szCs w:val="21"/>
           <w:shd w:val="clear" w:color="auto" w:fill="FFFFFF"/>
         </w:rPr>
-        <w:t>[5]</w:t>
+        <w:t>OpenStack</w:t>
+      </w:r>
+      <w:proofErr w:type="spellEnd"/>
+      <w:r>
+        <w:rPr>
+          <w:rFonts w:asciiTheme="majorHAnsi" w:eastAsia="Arial Unicode MS" w:hAnsiTheme="majorHAnsi" w:cs="Arial Unicode MS"/>
+          <w:color w:val="333333"/>
+          <w:sz w:val="21"/>
+          <w:szCs w:val="21"/>
+          <w:shd w:val="clear" w:color="auto" w:fill="FFFFFF"/>
+        </w:rPr>
+        <w:t>. It was originally a Nova component called nova-volume, but has become an independent project since the Folsom release</w:t>
+      </w:r>
+      <w:proofErr w:type="gramStart"/>
+      <w:r>
+        <w:rPr>
+          <w:rFonts w:asciiTheme="majorHAnsi" w:eastAsia="Arial Unicode MS" w:hAnsiTheme="majorHAnsi" w:cs="Arial Unicode MS"/>
+          <w:color w:val="333333"/>
+          <w:sz w:val="21"/>
+          <w:szCs w:val="21"/>
+          <w:shd w:val="clear" w:color="auto" w:fill="FFFFFF"/>
+        </w:rPr>
+        <w:t>.</w:t>
+      </w:r>
+      <w:r>
+        <w:rPr>
+          <w:rFonts w:asciiTheme="majorHAnsi" w:eastAsia="Arial Unicode MS" w:hAnsiTheme="majorHAnsi" w:cs="Arial Unicode MS"/>
+          <w:color w:val="333333"/>
+          <w:sz w:val="21"/>
+          <w:szCs w:val="21"/>
+          <w:shd w:val="clear" w:color="auto" w:fill="FFFFFF"/>
+        </w:rPr>
+        <w:t>[</w:t>
+      </w:r>
+      <w:proofErr w:type="gramEnd"/>
+      <w:r>
+        <w:rPr>
+          <w:rFonts w:asciiTheme="majorHAnsi" w:eastAsia="Arial Unicode MS" w:hAnsiTheme="majorHAnsi" w:cs="Arial Unicode MS"/>
+          <w:color w:val="333333"/>
+          <w:sz w:val="21"/>
+          <w:szCs w:val="21"/>
+          <w:shd w:val="clear" w:color="auto" w:fill="FFFFFF"/>
+        </w:rPr>
+        <w:t>5]</w:t>
       </w:r>
     </w:p>
     <w:p>
@@ -591,17 +995,29 @@
         </w:rPr>
         <w:t> </w:t>
       </w:r>
-      <w:hyperlink r:id="rId8" w:history="1">
-        <w:r>
-          <w:rPr>
-            <w:rStyle w:val="Hyperlink"/>
-            <w:rFonts w:asciiTheme="majorHAnsi" w:eastAsia="Arial Unicode MS" w:hAnsiTheme="majorHAnsi" w:cs="Arial Unicode MS"/>
-            <w:color w:val="0088CC"/>
-            <w:shd w:val="clear" w:color="auto" w:fill="FFFFFF"/>
-          </w:rPr>
-          <w:t>OpenStack</w:t>
-        </w:r>
-      </w:hyperlink>
+      <w:proofErr w:type="spellStart"/>
+      <w:r>
+        <w:fldChar w:fldCharType="begin"/>
+      </w:r>
+      <w:r>
+        <w:instrText>HYPERLINK "https://wiki.openstack.org/"</w:instrText>
+      </w:r>
+      <w:r>
+        <w:fldChar w:fldCharType="separate"/>
+      </w:r>
+      <w:r>
+        <w:rPr>
+          <w:rStyle w:val="Hyperlink"/>
+          <w:rFonts w:asciiTheme="majorHAnsi" w:eastAsia="Arial Unicode MS" w:hAnsiTheme="majorHAnsi" w:cs="Arial Unicode MS"/>
+          <w:color w:val="0088CC"/>
+          <w:shd w:val="clear" w:color="auto" w:fill="FFFFFF"/>
+        </w:rPr>
+        <w:t>OpenStack</w:t>
+      </w:r>
+      <w:proofErr w:type="spellEnd"/>
+      <w:r>
+        <w:fldChar w:fldCharType="end"/>
+      </w:r>
       <w:r>
         <w:rPr>
           <w:rStyle w:val="apple-converted-space"/>
@@ -617,77 +1033,52 @@
           <w:color w:val="333333"/>
           <w:shd w:val="clear" w:color="auto" w:fill="FFFFFF"/>
         </w:rPr>
-        <w:t>project to provide "networking as a service" between interface devices (e.g., vNICs) managed by other Openstack services (e.g., nova).</w:t>
-      </w:r>
+        <w:t xml:space="preserve">project to provide "networking as a service" between interface devices (e.g., </w:t>
+      </w:r>
+      <w:proofErr w:type="spellStart"/>
       <w:r>
         <w:rPr>
           <w:rFonts w:asciiTheme="majorHAnsi" w:eastAsia="Arial Unicode MS" w:hAnsiTheme="majorHAnsi" w:cs="Arial Unicode MS"/>
           <w:color w:val="333333"/>
           <w:shd w:val="clear" w:color="auto" w:fill="FFFFFF"/>
         </w:rPr>
-        <w:t>[6]</w:t>
-      </w:r>
-    </w:p>
-    <w:p>
-      <w:pPr>
-        <w:rPr>
-          <w:rFonts w:ascii="Arial Unicode MS" w:eastAsia="Arial Unicode MS" w:hAnsi="Arial Unicode MS" w:cs="Arial Unicode MS"/>
-          <w:b/>
-          <w:color w:val="333333"/>
-          <w:shd w:val="clear" w:color="auto" w:fill="FFFFFF"/>
-        </w:rPr>
-      </w:pPr>
-    </w:p>
-    <w:p>
-      <w:pPr>
-        <w:rPr>
-          <w:rFonts w:asciiTheme="majorHAnsi" w:eastAsia="Arial Unicode MS" w:hAnsiTheme="majorHAnsi" w:cs="Arial Unicode MS"/>
-          <w:b/>
-          <w:color w:val="333333"/>
-          <w:shd w:val="clear" w:color="auto" w:fill="FFFFFF"/>
-        </w:rPr>
-      </w:pPr>
-      <w:r>
-        <w:rPr>
-          <w:rFonts w:asciiTheme="majorHAnsi" w:eastAsia="Arial Unicode MS" w:hAnsiTheme="majorHAnsi" w:cs="Arial Unicode MS"/>
-          <w:b/>
-          <w:color w:val="333333"/>
-          <w:shd w:val="clear" w:color="auto" w:fill="FFFFFF"/>
-        </w:rPr>
-        <w:t>Keystone:</w:t>
-      </w:r>
-    </w:p>
-    <w:p>
-      <w:pPr>
+        <w:t>vNICs</w:t>
+      </w:r>
+      <w:proofErr w:type="spellEnd"/>
+      <w:r>
         <w:rPr>
           <w:rFonts w:asciiTheme="majorHAnsi" w:eastAsia="Arial Unicode MS" w:hAnsiTheme="majorHAnsi" w:cs="Arial Unicode MS"/>
           <w:color w:val="333333"/>
           <w:shd w:val="clear" w:color="auto" w:fill="FFFFFF"/>
         </w:rPr>
-      </w:pPr>
+        <w:t xml:space="preserve">) managed by other </w:t>
+      </w:r>
+      <w:proofErr w:type="spellStart"/>
       <w:r>
         <w:rPr>
           <w:rFonts w:asciiTheme="majorHAnsi" w:eastAsia="Arial Unicode MS" w:hAnsiTheme="majorHAnsi" w:cs="Arial Unicode MS"/>
           <w:color w:val="333333"/>
           <w:shd w:val="clear" w:color="auto" w:fill="FFFFFF"/>
         </w:rPr>
-        <w:t>Keystone is the openstack</w:t>
-      </w:r>
+        <w:t>Openstack</w:t>
+      </w:r>
+      <w:proofErr w:type="spellEnd"/>
       <w:r>
         <w:rPr>
           <w:rFonts w:asciiTheme="majorHAnsi" w:eastAsia="Arial Unicode MS" w:hAnsiTheme="majorHAnsi" w:cs="Arial Unicode MS"/>
           <w:color w:val="333333"/>
           <w:shd w:val="clear" w:color="auto" w:fill="FFFFFF"/>
         </w:rPr>
-        <w:t>’s</w:t>
-      </w:r>
+        <w:t xml:space="preserve"> services (e.g., nova)</w:t>
+      </w:r>
+      <w:proofErr w:type="gramStart"/>
       <w:r>
         <w:rPr>
           <w:rFonts w:asciiTheme="majorHAnsi" w:eastAsia="Arial Unicode MS" w:hAnsiTheme="majorHAnsi" w:cs="Arial Unicode MS"/>
           <w:color w:val="333333"/>
           <w:shd w:val="clear" w:color="auto" w:fill="FFFFFF"/>
         </w:rPr>
-        <w:t xml:space="preserve">  </w:t>
+        <w:t>.</w:t>
       </w:r>
       <w:r>
         <w:rPr>
@@ -695,40 +1086,140 @@
           <w:color w:val="333333"/>
           <w:shd w:val="clear" w:color="auto" w:fill="FFFFFF"/>
         </w:rPr>
-        <w:t>a</w:t>
-      </w:r>
+        <w:t>[</w:t>
+      </w:r>
+      <w:proofErr w:type="gramEnd"/>
       <w:r>
         <w:rPr>
           <w:rFonts w:asciiTheme="majorHAnsi" w:eastAsia="Arial Unicode MS" w:hAnsiTheme="majorHAnsi" w:cs="Arial Unicode MS"/>
           <w:color w:val="333333"/>
           <w:shd w:val="clear" w:color="auto" w:fill="FFFFFF"/>
         </w:rPr>
-        <w:t>uthentication service</w:t>
-      </w:r>
-      <w:r>
+        <w:t>6]</w:t>
+      </w:r>
+    </w:p>
+    <w:p>
+      <w:pPr>
+        <w:rPr>
+          <w:rFonts w:ascii="Arial Unicode MS" w:eastAsia="Arial Unicode MS" w:hAnsi="Arial Unicode MS" w:cs="Arial Unicode MS"/>
+          <w:b/>
+          <w:color w:val="333333"/>
+          <w:shd w:val="clear" w:color="auto" w:fill="FFFFFF"/>
+        </w:rPr>
+      </w:pPr>
+    </w:p>
+    <w:p>
+      <w:pPr>
+        <w:rPr>
+          <w:rFonts w:asciiTheme="majorHAnsi" w:eastAsia="Arial Unicode MS" w:hAnsiTheme="majorHAnsi" w:cs="Arial Unicode MS"/>
+          <w:b/>
+          <w:color w:val="333333"/>
+          <w:shd w:val="clear" w:color="auto" w:fill="FFFFFF"/>
+        </w:rPr>
+      </w:pPr>
+      <w:r>
+        <w:rPr>
+          <w:rFonts w:asciiTheme="majorHAnsi" w:eastAsia="Arial Unicode MS" w:hAnsiTheme="majorHAnsi" w:cs="Arial Unicode MS"/>
+          <w:b/>
+          <w:color w:val="333333"/>
+          <w:shd w:val="clear" w:color="auto" w:fill="FFFFFF"/>
+        </w:rPr>
+        <w:t>Keystone:</w:t>
+      </w:r>
+    </w:p>
+    <w:p>
+      <w:pPr>
         <w:rPr>
           <w:rFonts w:asciiTheme="majorHAnsi" w:eastAsia="Arial Unicode MS" w:hAnsiTheme="majorHAnsi" w:cs="Arial Unicode MS"/>
           <w:color w:val="333333"/>
           <w:shd w:val="clear" w:color="auto" w:fill="FFFFFF"/>
         </w:rPr>
-        <w:t>.</w:t>
-      </w:r>
+      </w:pPr>
       <w:r>
         <w:rPr>
           <w:rFonts w:asciiTheme="majorHAnsi" w:eastAsia="Arial Unicode MS" w:hAnsiTheme="majorHAnsi" w:cs="Arial Unicode MS"/>
           <w:color w:val="333333"/>
           <w:shd w:val="clear" w:color="auto" w:fill="FFFFFF"/>
         </w:rPr>
-        <w:t xml:space="preserve"> It </w:t>
-      </w:r>
+        <w:t xml:space="preserve">Keystone is the </w:t>
+      </w:r>
+      <w:proofErr w:type="spellStart"/>
+      <w:proofErr w:type="gramStart"/>
       <w:r>
         <w:rPr>
           <w:rFonts w:asciiTheme="majorHAnsi" w:eastAsia="Arial Unicode MS" w:hAnsiTheme="majorHAnsi" w:cs="Arial Unicode MS"/>
           <w:color w:val="333333"/>
           <w:shd w:val="clear" w:color="auto" w:fill="FFFFFF"/>
         </w:rPr>
+        <w:t>openstack</w:t>
+      </w:r>
+      <w:r>
+        <w:rPr>
+          <w:rFonts w:asciiTheme="majorHAnsi" w:eastAsia="Arial Unicode MS" w:hAnsiTheme="majorHAnsi" w:cs="Arial Unicode MS"/>
+          <w:color w:val="333333"/>
+          <w:shd w:val="clear" w:color="auto" w:fill="FFFFFF"/>
+        </w:rPr>
+        <w:t>’s</w:t>
+      </w:r>
+      <w:proofErr w:type="spellEnd"/>
+      <w:r>
+        <w:rPr>
+          <w:rFonts w:asciiTheme="majorHAnsi" w:eastAsia="Arial Unicode MS" w:hAnsiTheme="majorHAnsi" w:cs="Arial Unicode MS"/>
+          <w:color w:val="333333"/>
+          <w:shd w:val="clear" w:color="auto" w:fill="FFFFFF"/>
+        </w:rPr>
+        <w:t xml:space="preserve">  </w:t>
+      </w:r>
+      <w:r>
+        <w:rPr>
+          <w:rFonts w:asciiTheme="majorHAnsi" w:eastAsia="Arial Unicode MS" w:hAnsiTheme="majorHAnsi" w:cs="Arial Unicode MS"/>
+          <w:color w:val="333333"/>
+          <w:shd w:val="clear" w:color="auto" w:fill="FFFFFF"/>
+        </w:rPr>
+        <w:t>a</w:t>
+      </w:r>
+      <w:r>
+        <w:rPr>
+          <w:rFonts w:asciiTheme="majorHAnsi" w:eastAsia="Arial Unicode MS" w:hAnsiTheme="majorHAnsi" w:cs="Arial Unicode MS"/>
+          <w:color w:val="333333"/>
+          <w:shd w:val="clear" w:color="auto" w:fill="FFFFFF"/>
+        </w:rPr>
+        <w:t>uthentication</w:t>
+      </w:r>
+      <w:proofErr w:type="gramEnd"/>
+      <w:r>
+        <w:rPr>
+          <w:rFonts w:asciiTheme="majorHAnsi" w:eastAsia="Arial Unicode MS" w:hAnsiTheme="majorHAnsi" w:cs="Arial Unicode MS"/>
+          <w:color w:val="333333"/>
+          <w:shd w:val="clear" w:color="auto" w:fill="FFFFFF"/>
+        </w:rPr>
+        <w:t xml:space="preserve"> service</w:t>
+      </w:r>
+      <w:r>
+        <w:rPr>
+          <w:rFonts w:asciiTheme="majorHAnsi" w:eastAsia="Arial Unicode MS" w:hAnsiTheme="majorHAnsi" w:cs="Arial Unicode MS"/>
+          <w:color w:val="333333"/>
+          <w:shd w:val="clear" w:color="auto" w:fill="FFFFFF"/>
+        </w:rPr>
+        <w:t>.</w:t>
+      </w:r>
+      <w:r>
+        <w:rPr>
+          <w:rFonts w:asciiTheme="majorHAnsi" w:eastAsia="Arial Unicode MS" w:hAnsiTheme="majorHAnsi" w:cs="Arial Unicode MS"/>
+          <w:color w:val="333333"/>
+          <w:shd w:val="clear" w:color="auto" w:fill="FFFFFF"/>
+        </w:rPr>
+        <w:t xml:space="preserve"> It </w:t>
+      </w:r>
+      <w:r>
+        <w:rPr>
+          <w:rFonts w:asciiTheme="majorHAnsi" w:eastAsia="Arial Unicode MS" w:hAnsiTheme="majorHAnsi" w:cs="Arial Unicode MS"/>
+          <w:color w:val="333333"/>
+          <w:shd w:val="clear" w:color="auto" w:fill="FFFFFF"/>
+        </w:rPr>
         <w:t>provides Identity, Token, Catalog and Policy services for use specifically by projects in the </w:t>
       </w:r>
+      <w:proofErr w:type="spellStart"/>
       <w:r>
         <w:rPr>
           <w:rFonts w:asciiTheme="majorHAnsi" w:eastAsia="Arial Unicode MS" w:hAnsiTheme="majorHAnsi" w:cs="Arial Unicode MS"/>
@@ -738,6 +1229,7 @@
         </w:rPr>
         <w:t>OpenStack</w:t>
       </w:r>
+      <w:proofErr w:type="spellEnd"/>
       <w:r>
         <w:rPr>
           <w:rFonts w:asciiTheme="majorHAnsi" w:eastAsia="Arial Unicode MS" w:hAnsiTheme="majorHAnsi" w:cs="Arial Unicode MS"/>
@@ -752,7 +1244,25 @@
           <w:color w:val="333333"/>
           <w:shd w:val="clear" w:color="auto" w:fill="FFFFFF"/>
         </w:rPr>
-        <w:t xml:space="preserve"> Figure 3 shows that how keystone module sits between Cloud Customer and other Openstack modules.</w:t>
+        <w:t xml:space="preserve"> Figure 3 shows that how keystone module sits between Cloud Customer and other </w:t>
+      </w:r>
+      <w:proofErr w:type="spellStart"/>
+      <w:r>
+        <w:rPr>
+          <w:rFonts w:asciiTheme="majorHAnsi" w:eastAsia="Arial Unicode MS" w:hAnsiTheme="majorHAnsi" w:cs="Arial Unicode MS"/>
+          <w:color w:val="333333"/>
+          <w:shd w:val="clear" w:color="auto" w:fill="FFFFFF"/>
+        </w:rPr>
+        <w:t>Openstack</w:t>
+      </w:r>
+      <w:proofErr w:type="spellEnd"/>
+      <w:r>
+        <w:rPr>
+          <w:rFonts w:asciiTheme="majorHAnsi" w:eastAsia="Arial Unicode MS" w:hAnsiTheme="majorHAnsi" w:cs="Arial Unicode MS"/>
+          <w:color w:val="333333"/>
+          <w:shd w:val="clear" w:color="auto" w:fill="FFFFFF"/>
+        </w:rPr>
+        <w:t xml:space="preserve"> modules.</w:t>
       </w:r>
     </w:p>
     <w:p>
@@ -781,7 +1291,7 @@
                     <pic:cNvPicPr/>
                   </pic:nvPicPr>
                   <pic:blipFill>
-                    <a:blip r:embed="rId9" cstate="print"/>
+                    <a:blip r:embed="rId7" cstate="print"/>
                     <a:stretch>
                       <a:fillRect/>
                     </a:stretch>
@@ -1078,7 +1588,7 @@
                     </pic:cNvPicPr>
                   </pic:nvPicPr>
                   <pic:blipFill>
-                    <a:blip r:embed="rId10" cstate="print"/>
+                    <a:blip r:embed="rId8" cstate="print"/>
                     <a:srcRect/>
                     <a:stretch>
                       <a:fillRect/>
@@ -1205,19 +1715,33 @@
         <w:rPr>
           <w:rFonts w:asciiTheme="majorHAnsi" w:hAnsiTheme="majorHAnsi"/>
         </w:rPr>
-        <w:t xml:space="preserve"> - </w:t>
-      </w:r>
-      <w:r>
-        <w:rPr>
-          <w:rFonts w:asciiTheme="majorHAnsi" w:hAnsiTheme="majorHAnsi"/>
-        </w:rPr>
         <w:t xml:space="preserve"> </w:t>
       </w:r>
-      <w:r>
-        <w:rPr>
-          <w:rFonts w:asciiTheme="majorHAnsi" w:hAnsiTheme="majorHAnsi"/>
-        </w:rPr>
-        <w:t>Resiliency of Keystone on DDOS Attack</w:t>
+      <w:proofErr w:type="gramStart"/>
+      <w:r>
+        <w:rPr>
+          <w:rFonts w:asciiTheme="majorHAnsi" w:hAnsiTheme="majorHAnsi"/>
+        </w:rPr>
+        <w:t xml:space="preserve">- </w:t>
+      </w:r>
+      <w:r>
+        <w:rPr>
+          <w:rFonts w:asciiTheme="majorHAnsi" w:hAnsiTheme="majorHAnsi"/>
+        </w:rPr>
+        <w:t xml:space="preserve"> </w:t>
+      </w:r>
+      <w:r>
+        <w:rPr>
+          <w:rFonts w:asciiTheme="majorHAnsi" w:hAnsiTheme="majorHAnsi"/>
+        </w:rPr>
+        <w:t>Resiliency</w:t>
+      </w:r>
+      <w:proofErr w:type="gramEnd"/>
+      <w:r>
+        <w:rPr>
+          <w:rFonts w:asciiTheme="majorHAnsi" w:hAnsiTheme="majorHAnsi"/>
+        </w:rPr>
+        <w:t xml:space="preserve"> of Keystone on DDOS Attack</w:t>
       </w:r>
     </w:p>
     <w:p>
@@ -1232,7 +1756,49 @@
           <w:rFonts w:asciiTheme="majorHAnsi" w:hAnsiTheme="majorHAnsi"/>
         </w:rPr>
         <w:tab/>
-        <w:t>In this experiment we have a set up an DDoS attack environment with 10 VMs at UTSA ICS Cloud. The keystone service in running on a different VM machine in the same cloud.  Figure 5 depicts our attack environment.</w:t>
+        <w:t xml:space="preserve">In this experiment we have a set up </w:t>
+      </w:r>
+      <w:proofErr w:type="gramStart"/>
+      <w:r>
+        <w:rPr>
+          <w:rFonts w:asciiTheme="majorHAnsi" w:hAnsiTheme="majorHAnsi"/>
+        </w:rPr>
+        <w:t>an</w:t>
+      </w:r>
+      <w:proofErr w:type="gramEnd"/>
+      <w:r>
+        <w:rPr>
+          <w:rFonts w:asciiTheme="majorHAnsi" w:hAnsiTheme="majorHAnsi"/>
+        </w:rPr>
+        <w:t xml:space="preserve"> </w:t>
+      </w:r>
+      <w:proofErr w:type="spellStart"/>
+      <w:r>
+        <w:rPr>
+          <w:rFonts w:asciiTheme="majorHAnsi" w:hAnsiTheme="majorHAnsi"/>
+        </w:rPr>
+        <w:t>DDoS</w:t>
+      </w:r>
+      <w:proofErr w:type="spellEnd"/>
+      <w:r>
+        <w:rPr>
+          <w:rFonts w:asciiTheme="majorHAnsi" w:hAnsiTheme="majorHAnsi"/>
+        </w:rPr>
+        <w:t xml:space="preserve"> attack environment with 10 VMs at UTSA ICS Cloud. </w:t>
+      </w:r>
+      <w:proofErr w:type="gramStart"/>
+      <w:r>
+        <w:rPr>
+          <w:rFonts w:asciiTheme="majorHAnsi" w:hAnsiTheme="majorHAnsi"/>
+        </w:rPr>
+        <w:t>The keystone service in running on a different VM machine in the same cloud.</w:t>
+      </w:r>
+      <w:proofErr w:type="gramEnd"/>
+      <w:r>
+        <w:rPr>
+          <w:rFonts w:asciiTheme="majorHAnsi" w:hAnsiTheme="majorHAnsi"/>
+        </w:rPr>
+        <w:t xml:space="preserve">  Figure 5 depicts our attack environment.</w:t>
       </w:r>
       <w:r>
         <w:rPr>
@@ -1293,7 +1859,7 @@
                     </pic:cNvPicPr>
                   </pic:nvPicPr>
                   <pic:blipFill>
-                    <a:blip r:embed="rId11" cstate="print"/>
+                    <a:blip r:embed="rId9" cstate="print"/>
                     <a:srcRect/>
                     <a:stretch>
                       <a:fillRect/>
@@ -1412,7 +1978,7 @@
       <w:tblPr>
         <w:tblStyle w:val="LightShading"/>
         <w:tblW w:w="0" w:type="auto"/>
-        <w:tblLook w:val="04A0" w:firstRow="1" w:lastRow="0" w:firstColumn="1" w:lastColumn="0" w:noHBand="0" w:noVBand="1"/>
+        <w:tblLook w:val="04A0"/>
       </w:tblPr>
       <w:tblGrid>
         <w:gridCol w:w="3192"/>
@@ -1421,11 +1987,11 @@
       </w:tblGrid>
       <w:tr>
         <w:trPr>
-          <w:cnfStyle w:val="100000000000" w:firstRow="1" w:lastRow="0" w:firstColumn="0" w:lastColumn="0" w:oddVBand="0" w:evenVBand="0" w:oddHBand="0" w:evenHBand="0" w:firstRowFirstColumn="0" w:firstRowLastColumn="0" w:lastRowFirstColumn="0" w:lastRowLastColumn="0"/>
+          <w:cnfStyle w:val="100000000000"/>
         </w:trPr>
         <w:tc>
           <w:tcPr>
-            <w:cnfStyle w:val="001000000000" w:firstRow="0" w:lastRow="0" w:firstColumn="1" w:lastColumn="0" w:oddVBand="0" w:evenVBand="0" w:oddHBand="0" w:evenHBand="0" w:firstRowFirstColumn="0" w:firstRowLastColumn="0" w:lastRowFirstColumn="0" w:lastRowLastColumn="0"/>
+            <w:cnfStyle w:val="001000000000"/>
             <w:tcW w:w="3192" w:type="dxa"/>
           </w:tcPr>
           <w:p>
@@ -1450,7 +2016,7 @@
           </w:tcPr>
           <w:p>
             <w:pPr>
-              <w:cnfStyle w:val="100000000000" w:firstRow="1" w:lastRow="0" w:firstColumn="0" w:lastColumn="0" w:oddVBand="0" w:evenVBand="0" w:oddHBand="0" w:evenHBand="0" w:firstRowFirstColumn="0" w:firstRowLastColumn="0" w:lastRowFirstColumn="0" w:lastRowLastColumn="0"/>
+              <w:cnfStyle w:val="100000000000"/>
               <w:rPr>
                 <w:rFonts w:asciiTheme="majorHAnsi" w:hAnsiTheme="majorHAnsi"/>
                 <w:b w:val="0"/>
@@ -1471,7 +2037,7 @@
           </w:tcPr>
           <w:p>
             <w:pPr>
-              <w:cnfStyle w:val="100000000000" w:firstRow="1" w:lastRow="0" w:firstColumn="0" w:lastColumn="0" w:oddVBand="0" w:evenVBand="0" w:oddHBand="0" w:evenHBand="0" w:firstRowFirstColumn="0" w:firstRowLastColumn="0" w:lastRowFirstColumn="0" w:lastRowLastColumn="0"/>
+              <w:cnfStyle w:val="100000000000"/>
               <w:rPr>
                 <w:rFonts w:asciiTheme="majorHAnsi" w:hAnsiTheme="majorHAnsi"/>
                 <w:b w:val="0"/>
@@ -1489,11 +2055,11 @@
       </w:tr>
       <w:tr>
         <w:trPr>
-          <w:cnfStyle w:val="000000100000" w:firstRow="0" w:lastRow="0" w:firstColumn="0" w:lastColumn="0" w:oddVBand="0" w:evenVBand="0" w:oddHBand="1" w:evenHBand="0" w:firstRowFirstColumn="0" w:firstRowLastColumn="0" w:lastRowFirstColumn="0" w:lastRowLastColumn="0"/>
+          <w:cnfStyle w:val="000000100000"/>
         </w:trPr>
         <w:tc>
           <w:tcPr>
-            <w:cnfStyle w:val="001000000000" w:firstRow="0" w:lastRow="0" w:firstColumn="1" w:lastColumn="0" w:oddVBand="0" w:evenVBand="0" w:oddHBand="0" w:evenHBand="0" w:firstRowFirstColumn="0" w:firstRowLastColumn="0" w:lastRowFirstColumn="0" w:lastRowLastColumn="0"/>
+            <w:cnfStyle w:val="001000000000"/>
             <w:tcW w:w="3192" w:type="dxa"/>
           </w:tcPr>
           <w:p>
@@ -1518,7 +2084,7 @@
           </w:tcPr>
           <w:p>
             <w:pPr>
-              <w:cnfStyle w:val="000000100000" w:firstRow="0" w:lastRow="0" w:firstColumn="0" w:lastColumn="0" w:oddVBand="0" w:evenVBand="0" w:oddHBand="1" w:evenHBand="0" w:firstRowFirstColumn="0" w:firstRowLastColumn="0" w:lastRowFirstColumn="0" w:lastRowLastColumn="0"/>
+              <w:cnfStyle w:val="000000100000"/>
               <w:rPr>
                 <w:rFonts w:asciiTheme="majorHAnsi" w:hAnsiTheme="majorHAnsi"/>
                 <w:b/>
@@ -1529,8 +2095,17 @@
                 <w:rFonts w:asciiTheme="majorHAnsi" w:hAnsiTheme="majorHAnsi"/>
                 <w:b/>
               </w:rPr>
-              <w:t>1 Conf: ?</w:t>
+              <w:t>1 Conf</w:t>
             </w:r>
+            <w:proofErr w:type="gramStart"/>
+            <w:r>
+              <w:rPr>
+                <w:rFonts w:asciiTheme="majorHAnsi" w:hAnsiTheme="majorHAnsi"/>
+                <w:b/>
+              </w:rPr>
+              <w:t>: ?</w:t>
+            </w:r>
+            <w:proofErr w:type="gramEnd"/>
           </w:p>
         </w:tc>
         <w:tc>
@@ -1539,7 +2114,7 @@
           </w:tcPr>
           <w:p>
             <w:pPr>
-              <w:cnfStyle w:val="000000100000" w:firstRow="0" w:lastRow="0" w:firstColumn="0" w:lastColumn="0" w:oddVBand="0" w:evenVBand="0" w:oddHBand="1" w:evenHBand="0" w:firstRowFirstColumn="0" w:firstRowLastColumn="0" w:lastRowFirstColumn="0" w:lastRowLastColumn="0"/>
+              <w:cnfStyle w:val="000000100000"/>
               <w:rPr>
                 <w:rFonts w:asciiTheme="majorHAnsi" w:hAnsiTheme="majorHAnsi"/>
                 <w:b/>
@@ -1558,7 +2133,7 @@
       <w:tr>
         <w:tc>
           <w:tcPr>
-            <w:cnfStyle w:val="001000000000" w:firstRow="0" w:lastRow="0" w:firstColumn="1" w:lastColumn="0" w:oddVBand="0" w:evenVBand="0" w:oddHBand="0" w:evenHBand="0" w:firstRowFirstColumn="0" w:firstRowLastColumn="0" w:lastRowFirstColumn="0" w:lastRowLastColumn="0"/>
+            <w:cnfStyle w:val="001000000000"/>
             <w:tcW w:w="3192" w:type="dxa"/>
           </w:tcPr>
           <w:p>
@@ -1583,7 +2158,7 @@
           </w:tcPr>
           <w:p>
             <w:pPr>
-              <w:cnfStyle w:val="000000000000" w:firstRow="0" w:lastRow="0" w:firstColumn="0" w:lastColumn="0" w:oddVBand="0" w:evenVBand="0" w:oddHBand="0" w:evenHBand="0" w:firstRowFirstColumn="0" w:firstRowLastColumn="0" w:lastRowFirstColumn="0" w:lastRowLastColumn="0"/>
+              <w:cnfStyle w:val="000000000000"/>
               <w:rPr>
                 <w:rFonts w:asciiTheme="majorHAnsi" w:hAnsiTheme="majorHAnsi"/>
                 <w:b/>
@@ -1604,7 +2179,7 @@
           </w:tcPr>
           <w:p>
             <w:pPr>
-              <w:cnfStyle w:val="000000000000" w:firstRow="0" w:lastRow="0" w:firstColumn="0" w:lastColumn="0" w:oddVBand="0" w:evenVBand="0" w:oddHBand="0" w:evenHBand="0" w:firstRowFirstColumn="0" w:firstRowLastColumn="0" w:lastRowFirstColumn="0" w:lastRowLastColumn="0"/>
+              <w:cnfStyle w:val="000000000000"/>
               <w:rPr>
                 <w:rFonts w:asciiTheme="majorHAnsi" w:hAnsiTheme="majorHAnsi"/>
                 <w:b/>
@@ -1687,7 +2262,7 @@
                     <pic:cNvPicPr/>
                   </pic:nvPicPr>
                   <pic:blipFill>
-                    <a:blip r:embed="rId12" cstate="print"/>
+                    <a:blip r:embed="rId10" cstate="print"/>
                     <a:stretch>
                       <a:fillRect/>
                     </a:stretch>
@@ -1748,14 +2323,50 @@
         <w:rPr>
           <w:rFonts w:asciiTheme="majorHAnsi" w:hAnsiTheme="majorHAnsi"/>
         </w:rPr>
-        <w:t xml:space="preserve">We have monitored two different performance on the CPU utilization of the keystone server. </w:t>
-      </w:r>
-      <w:r>
-        <w:rPr>
-          <w:rFonts w:asciiTheme="majorHAnsi" w:hAnsiTheme="majorHAnsi"/>
-        </w:rPr>
-        <w:t xml:space="preserve"> In the first case, we have measured the surge of CPU usage of the keystone process alone. Fig 6. Shows the rise the CPU usage of the keystone process as we run the attack script from the attack machine.</w:t>
-      </w:r>
+        <w:t xml:space="preserve">We have monitored two different </w:t>
+      </w:r>
+      <w:proofErr w:type="gramStart"/>
+      <w:r>
+        <w:rPr>
+          <w:rFonts w:asciiTheme="majorHAnsi" w:hAnsiTheme="majorHAnsi"/>
+        </w:rPr>
+        <w:t>performance</w:t>
+      </w:r>
+      <w:proofErr w:type="gramEnd"/>
+      <w:r>
+        <w:rPr>
+          <w:rFonts w:asciiTheme="majorHAnsi" w:hAnsiTheme="majorHAnsi"/>
+        </w:rPr>
+        <w:t xml:space="preserve"> on the CPU utilization of the keystone server. </w:t>
+      </w:r>
+      <w:r>
+        <w:rPr>
+          <w:rFonts w:asciiTheme="majorHAnsi" w:hAnsiTheme="majorHAnsi"/>
+        </w:rPr>
+        <w:t xml:space="preserve"> In the first case, we have measured the surge of CPU usage of the keystone process alone. </w:t>
+      </w:r>
+      <w:proofErr w:type="gramStart"/>
+      <w:r>
+        <w:rPr>
+          <w:rFonts w:asciiTheme="majorHAnsi" w:hAnsiTheme="majorHAnsi"/>
+        </w:rPr>
+        <w:t>Fig 6.</w:t>
+      </w:r>
+      <w:proofErr w:type="gramEnd"/>
+      <w:r>
+        <w:rPr>
+          <w:rFonts w:asciiTheme="majorHAnsi" w:hAnsiTheme="majorHAnsi"/>
+        </w:rPr>
+        <w:t xml:space="preserve"> </w:t>
+      </w:r>
+      <w:proofErr w:type="gramStart"/>
+      <w:r>
+        <w:rPr>
+          <w:rFonts w:asciiTheme="majorHAnsi" w:hAnsiTheme="majorHAnsi"/>
+        </w:rPr>
+        <w:t>Shows the rise the CPU usage of the keystone process as we run the attack script from the attack machine.</w:t>
+      </w:r>
+      <w:proofErr w:type="gramEnd"/>
       <w:r>
         <w:rPr>
           <w:rFonts w:asciiTheme="majorHAnsi" w:hAnsiTheme="majorHAnsi"/>
@@ -1774,18 +2385,17 @@
         <w:rPr>
           <w:rFonts w:asciiTheme="majorHAnsi" w:hAnsiTheme="majorHAnsi"/>
           <w:b/>
-          <w:noProof/>
         </w:rPr>
         <w:lastRenderedPageBreak/>
         <w:drawing>
           <wp:inline distT="0" distB="0" distL="0" distR="0">
-            <wp:extent cx="4540250" cy="1790700"/>
-            <wp:effectExtent l="19050" t="0" r="12700" b="0"/>
-            <wp:docPr id="12" name="Chart 6"/>
+            <wp:extent cx="3879850" cy="1727200"/>
+            <wp:effectExtent l="19050" t="0" r="25400" b="6350"/>
+            <wp:docPr id="5" name="Chart 2"/>
             <wp:cNvGraphicFramePr/>
             <a:graphic xmlns:a="http://schemas.openxmlformats.org/drawingml/2006/main">
               <a:graphicData uri="http://schemas.openxmlformats.org/drawingml/2006/chart">
-                <c:chart xmlns:c="http://schemas.openxmlformats.org/drawingml/2006/chart" xmlns:r="http://schemas.openxmlformats.org/officeDocument/2006/relationships" r:id="rId13"/>
+                <c:chart xmlns:c="http://schemas.openxmlformats.org/drawingml/2006/chart" xmlns:r="http://schemas.openxmlformats.org/officeDocument/2006/relationships" r:id="rId11"/>
               </a:graphicData>
             </a:graphic>
           </wp:inline>
@@ -1806,6 +2416,13 @@
         </w:rPr>
         <w:t>Fig 6:</w:t>
       </w:r>
+      <w:r>
+        <w:rPr>
+          <w:rFonts w:asciiTheme="majorHAnsi" w:hAnsiTheme="majorHAnsi"/>
+          <w:b/>
+        </w:rPr>
+        <w:t xml:space="preserve"> CPU Usage of the Keystone Process (Attack is shown during the duration of 40s to 250s)</w:t>
+      </w:r>
     </w:p>
     <w:p>
       <w:pPr>
@@ -1823,31 +2440,76 @@
         <w:rPr>
           <w:rFonts w:asciiTheme="majorHAnsi" w:hAnsiTheme="majorHAnsi"/>
         </w:rPr>
-        <w:t>second case we measure the overall cpu usage of the system. Fig 7. Shows overall cpu utilization of the system under dos attack. As we can see, even if the CPU utilization of the keystone process goes beyond 50%, over all CPU utilization of the machine running VM remains close to 10%.</w:t>
-      </w:r>
-    </w:p>
-    <w:p>
-      <w:pPr>
-        <w:rPr>
-          <w:rFonts w:asciiTheme="majorHAnsi" w:hAnsiTheme="majorHAnsi"/>
-          <w:b/>
-        </w:rPr>
-      </w:pPr>
-      <w:r>
-        <w:rPr>
-          <w:rFonts w:asciiTheme="majorHAnsi" w:hAnsiTheme="majorHAnsi"/>
-          <w:b/>
-          <w:noProof/>
+        <w:t xml:space="preserve">second case we measure the overall </w:t>
+      </w:r>
+      <w:proofErr w:type="spellStart"/>
+      <w:proofErr w:type="gramStart"/>
+      <w:r>
+        <w:rPr>
+          <w:rFonts w:asciiTheme="majorHAnsi" w:hAnsiTheme="majorHAnsi"/>
+        </w:rPr>
+        <w:t>cpu</w:t>
+      </w:r>
+      <w:proofErr w:type="spellEnd"/>
+      <w:proofErr w:type="gramEnd"/>
+      <w:r>
+        <w:rPr>
+          <w:rFonts w:asciiTheme="majorHAnsi" w:hAnsiTheme="majorHAnsi"/>
+        </w:rPr>
+        <w:t xml:space="preserve"> usage of the system. </w:t>
+      </w:r>
+      <w:proofErr w:type="gramStart"/>
+      <w:r>
+        <w:rPr>
+          <w:rFonts w:asciiTheme="majorHAnsi" w:hAnsiTheme="majorHAnsi"/>
+        </w:rPr>
+        <w:t>Fig 7.</w:t>
+      </w:r>
+      <w:proofErr w:type="gramEnd"/>
+      <w:r>
+        <w:rPr>
+          <w:rFonts w:asciiTheme="majorHAnsi" w:hAnsiTheme="majorHAnsi"/>
+        </w:rPr>
+        <w:t xml:space="preserve"> Shows overall </w:t>
+      </w:r>
+      <w:proofErr w:type="spellStart"/>
+      <w:proofErr w:type="gramStart"/>
+      <w:r>
+        <w:rPr>
+          <w:rFonts w:asciiTheme="majorHAnsi" w:hAnsiTheme="majorHAnsi"/>
+        </w:rPr>
+        <w:t>cpu</w:t>
+      </w:r>
+      <w:proofErr w:type="spellEnd"/>
+      <w:proofErr w:type="gramEnd"/>
+      <w:r>
+        <w:rPr>
+          <w:rFonts w:asciiTheme="majorHAnsi" w:hAnsiTheme="majorHAnsi"/>
+        </w:rPr>
+        <w:t xml:space="preserve"> utilization of the system under dos attack. As we can see, even if the CPU utilization of the keystone process goes beyond 50%, over all CPU utilization of the machine running VM remains close to 10%.</w:t>
+      </w:r>
+    </w:p>
+    <w:p>
+      <w:pPr>
+        <w:rPr>
+          <w:rFonts w:asciiTheme="majorHAnsi" w:hAnsiTheme="majorHAnsi"/>
+          <w:b/>
+        </w:rPr>
+      </w:pPr>
+      <w:r>
+        <w:rPr>
+          <w:rFonts w:asciiTheme="majorHAnsi" w:hAnsiTheme="majorHAnsi"/>
+          <w:b/>
         </w:rPr>
         <w:drawing>
           <wp:inline distT="0" distB="0" distL="0" distR="0">
-            <wp:extent cx="4572000" cy="1962150"/>
+            <wp:extent cx="4343400" cy="1739900"/>
             <wp:effectExtent l="19050" t="0" r="19050" b="0"/>
-            <wp:docPr id="13" name="Chart 7"/>
+            <wp:docPr id="7" name="Chart 3"/>
             <wp:cNvGraphicFramePr/>
             <a:graphic xmlns:a="http://schemas.openxmlformats.org/drawingml/2006/main">
               <a:graphicData uri="http://schemas.openxmlformats.org/drawingml/2006/chart">
-                <c:chart xmlns:c="http://schemas.openxmlformats.org/drawingml/2006/chart" xmlns:r="http://schemas.openxmlformats.org/officeDocument/2006/relationships" r:id="rId14"/>
+                <c:chart xmlns:c="http://schemas.openxmlformats.org/drawingml/2006/chart" xmlns:r="http://schemas.openxmlformats.org/officeDocument/2006/relationships" r:id="rId12"/>
               </a:graphicData>
             </a:graphic>
           </wp:inline>
@@ -1868,36 +2530,52 @@
         </w:rPr>
         <w:t>Fig 7:</w:t>
       </w:r>
-    </w:p>
-    <w:p>
-      <w:pPr>
-        <w:rPr>
-          <w:rFonts w:asciiTheme="majorHAnsi" w:hAnsiTheme="majorHAnsi"/>
-          <w:b/>
-        </w:rPr>
-      </w:pPr>
-    </w:p>
-    <w:p>
-      <w:pPr>
-        <w:rPr>
-          <w:rFonts w:asciiTheme="majorHAnsi" w:hAnsiTheme="majorHAnsi"/>
-          <w:b/>
-        </w:rPr>
-      </w:pPr>
-    </w:p>
-    <w:p>
-      <w:pPr>
-        <w:rPr>
-          <w:rFonts w:asciiTheme="majorHAnsi" w:hAnsiTheme="majorHAnsi"/>
-          <w:b/>
-        </w:rPr>
-      </w:pPr>
-      <w:r>
-        <w:rPr>
-          <w:rFonts w:asciiTheme="majorHAnsi" w:hAnsiTheme="majorHAnsi"/>
-          <w:b/>
-        </w:rPr>
-        <w:t>Technical  discussion of the Experiment:</w:t>
+      <w:r>
+        <w:rPr>
+          <w:rFonts w:asciiTheme="majorHAnsi" w:hAnsiTheme="majorHAnsi"/>
+          <w:b/>
+        </w:rPr>
+        <w:t xml:space="preserve"> CPU Usage of the Server machine (Attack is shown during the duration of 40s to 250s)</w:t>
+      </w:r>
+    </w:p>
+    <w:p>
+      <w:pPr>
+        <w:rPr>
+          <w:rFonts w:asciiTheme="majorHAnsi" w:hAnsiTheme="majorHAnsi"/>
+          <w:b/>
+        </w:rPr>
+      </w:pPr>
+    </w:p>
+    <w:p>
+      <w:pPr>
+        <w:rPr>
+          <w:rFonts w:asciiTheme="majorHAnsi" w:hAnsiTheme="majorHAnsi"/>
+          <w:b/>
+        </w:rPr>
+      </w:pPr>
+    </w:p>
+    <w:p>
+      <w:pPr>
+        <w:rPr>
+          <w:rFonts w:asciiTheme="majorHAnsi" w:hAnsiTheme="majorHAnsi"/>
+          <w:b/>
+        </w:rPr>
+      </w:pPr>
+      <w:proofErr w:type="gramStart"/>
+      <w:r>
+        <w:rPr>
+          <w:rFonts w:asciiTheme="majorHAnsi" w:hAnsiTheme="majorHAnsi"/>
+          <w:b/>
+        </w:rPr>
+        <w:t>Technical  discussion</w:t>
+      </w:r>
+      <w:proofErr w:type="gramEnd"/>
+      <w:r>
+        <w:rPr>
+          <w:rFonts w:asciiTheme="majorHAnsi" w:hAnsiTheme="majorHAnsi"/>
+          <w:b/>
+        </w:rPr>
+        <w:t xml:space="preserve"> of the Experiment:</w:t>
       </w:r>
     </w:p>
     <w:p>
@@ -1947,7 +2625,7 @@
                     </pic:cNvPicPr>
                   </pic:nvPicPr>
                   <pic:blipFill>
-                    <a:blip r:embed="rId15" cstate="print"/>
+                    <a:blip r:embed="rId13" cstate="print"/>
                     <a:srcRect/>
                     <a:stretch>
                       <a:fillRect/>
@@ -1979,7 +2657,35 @@
         <w:rPr>
           <w:rFonts w:asciiTheme="majorHAnsi" w:hAnsiTheme="majorHAnsi"/>
         </w:rPr>
-        <w:t>In this section, we describe the design of our DoS attack framework. We have two different script in our design (shown in fig 8a) – one of which is a python script</w:t>
+        <w:t xml:space="preserve">In this section, we describe the design of our </w:t>
+      </w:r>
+      <w:proofErr w:type="spellStart"/>
+      <w:r>
+        <w:rPr>
+          <w:rFonts w:asciiTheme="majorHAnsi" w:hAnsiTheme="majorHAnsi"/>
+        </w:rPr>
+        <w:t>DoS</w:t>
+      </w:r>
+      <w:proofErr w:type="spellEnd"/>
+      <w:r>
+        <w:rPr>
+          <w:rFonts w:asciiTheme="majorHAnsi" w:hAnsiTheme="majorHAnsi"/>
+        </w:rPr>
+        <w:t xml:space="preserve"> attack framework. We have two different </w:t>
+      </w:r>
+      <w:proofErr w:type="gramStart"/>
+      <w:r>
+        <w:rPr>
+          <w:rFonts w:asciiTheme="majorHAnsi" w:hAnsiTheme="majorHAnsi"/>
+        </w:rPr>
+        <w:t>script</w:t>
+      </w:r>
+      <w:proofErr w:type="gramEnd"/>
+      <w:r>
+        <w:rPr>
+          <w:rFonts w:asciiTheme="majorHAnsi" w:hAnsiTheme="majorHAnsi"/>
+        </w:rPr>
+        <w:t xml:space="preserve"> in our design (shown in fig 8a) – one of which is a python script</w:t>
       </w:r>
       <w:r>
         <w:rPr>
@@ -1991,7 +2697,21 @@
         <w:rPr>
           <w:rFonts w:asciiTheme="majorHAnsi" w:hAnsiTheme="majorHAnsi"/>
         </w:rPr>
-        <w:t xml:space="preserve"> which creates 1000 theads in each attack VM and each thread generates continuous attack requests.</w:t>
+        <w:t xml:space="preserve"> which creates 1000 </w:t>
+      </w:r>
+      <w:proofErr w:type="spellStart"/>
+      <w:r>
+        <w:rPr>
+          <w:rFonts w:asciiTheme="majorHAnsi" w:hAnsiTheme="majorHAnsi"/>
+        </w:rPr>
+        <w:t>theads</w:t>
+      </w:r>
+      <w:proofErr w:type="spellEnd"/>
+      <w:r>
+        <w:rPr>
+          <w:rFonts w:asciiTheme="majorHAnsi" w:hAnsiTheme="majorHAnsi"/>
+        </w:rPr>
+        <w:t xml:space="preserve"> in each attack VM and each thread generates continuous attack requests.</w:t>
       </w:r>
       <w:r>
         <w:rPr>
@@ -2039,7 +2759,7 @@
                     </pic:cNvPicPr>
                   </pic:nvPicPr>
                   <pic:blipFill>
-                    <a:blip r:embed="rId16" cstate="print"/>
+                    <a:blip r:embed="rId14" cstate="print"/>
                     <a:srcRect/>
                     <a:stretch>
                       <a:fillRect/>
@@ -2097,7 +2817,21 @@
         <w:rPr>
           <w:rFonts w:asciiTheme="majorHAnsi" w:hAnsiTheme="majorHAnsi"/>
         </w:rPr>
-        <w:t xml:space="preserve"> DoS Attack Design</w:t>
+        <w:t xml:space="preserve"> </w:t>
+      </w:r>
+      <w:proofErr w:type="spellStart"/>
+      <w:r>
+        <w:rPr>
+          <w:rFonts w:asciiTheme="majorHAnsi" w:hAnsiTheme="majorHAnsi"/>
+        </w:rPr>
+        <w:t>DoS</w:t>
+      </w:r>
+      <w:proofErr w:type="spellEnd"/>
+      <w:r>
+        <w:rPr>
+          <w:rFonts w:asciiTheme="majorHAnsi" w:hAnsiTheme="majorHAnsi"/>
+        </w:rPr>
+        <w:t xml:space="preserve"> Attack Design</w:t>
       </w:r>
       <w:r>
         <w:rPr>
@@ -2141,8 +2875,102 @@
         <w:rPr>
           <w:rFonts w:asciiTheme="majorHAnsi" w:hAnsiTheme="majorHAnsi"/>
         </w:rPr>
-        <w:t>We have another script running on the keystone server which monitors the overall cpu utilization of the server and cpu utilization of the keystone process. For measuring overall performance of the server we have used ‘sar’ utility command and for measuring process specific cpu utilization we used ‘pidstat’ of ‘sysstat’ utility suite[</w:t>
-      </w:r>
+        <w:t xml:space="preserve">We have another script running on the keystone server which monitors the overall </w:t>
+      </w:r>
+      <w:proofErr w:type="spellStart"/>
+      <w:proofErr w:type="gramStart"/>
+      <w:r>
+        <w:rPr>
+          <w:rFonts w:asciiTheme="majorHAnsi" w:hAnsiTheme="majorHAnsi"/>
+        </w:rPr>
+        <w:t>cpu</w:t>
+      </w:r>
+      <w:proofErr w:type="spellEnd"/>
+      <w:proofErr w:type="gramEnd"/>
+      <w:r>
+        <w:rPr>
+          <w:rFonts w:asciiTheme="majorHAnsi" w:hAnsiTheme="majorHAnsi"/>
+        </w:rPr>
+        <w:t xml:space="preserve"> utilization of the server and </w:t>
+      </w:r>
+      <w:proofErr w:type="spellStart"/>
+      <w:r>
+        <w:rPr>
+          <w:rFonts w:asciiTheme="majorHAnsi" w:hAnsiTheme="majorHAnsi"/>
+        </w:rPr>
+        <w:t>cpu</w:t>
+      </w:r>
+      <w:proofErr w:type="spellEnd"/>
+      <w:r>
+        <w:rPr>
+          <w:rFonts w:asciiTheme="majorHAnsi" w:hAnsiTheme="majorHAnsi"/>
+        </w:rPr>
+        <w:t xml:space="preserve"> utilization of the keystone process. For measuring overall performance of the server we have used ‘</w:t>
+      </w:r>
+      <w:proofErr w:type="spellStart"/>
+      <w:r>
+        <w:rPr>
+          <w:rFonts w:asciiTheme="majorHAnsi" w:hAnsiTheme="majorHAnsi"/>
+        </w:rPr>
+        <w:t>sar</w:t>
+      </w:r>
+      <w:proofErr w:type="spellEnd"/>
+      <w:r>
+        <w:rPr>
+          <w:rFonts w:asciiTheme="majorHAnsi" w:hAnsiTheme="majorHAnsi"/>
+        </w:rPr>
+        <w:t xml:space="preserve">’ utility command and for measuring process specific </w:t>
+      </w:r>
+      <w:proofErr w:type="spellStart"/>
+      <w:r>
+        <w:rPr>
+          <w:rFonts w:asciiTheme="majorHAnsi" w:hAnsiTheme="majorHAnsi"/>
+        </w:rPr>
+        <w:t>cpu</w:t>
+      </w:r>
+      <w:proofErr w:type="spellEnd"/>
+      <w:r>
+        <w:rPr>
+          <w:rFonts w:asciiTheme="majorHAnsi" w:hAnsiTheme="majorHAnsi"/>
+        </w:rPr>
+        <w:t xml:space="preserve"> utilization we used ‘</w:t>
+      </w:r>
+      <w:proofErr w:type="spellStart"/>
+      <w:r>
+        <w:rPr>
+          <w:rFonts w:asciiTheme="majorHAnsi" w:hAnsiTheme="majorHAnsi"/>
+        </w:rPr>
+        <w:t>pidstat</w:t>
+      </w:r>
+      <w:proofErr w:type="spellEnd"/>
+      <w:r>
+        <w:rPr>
+          <w:rFonts w:asciiTheme="majorHAnsi" w:hAnsiTheme="majorHAnsi"/>
+        </w:rPr>
+        <w:t>’ of ‘</w:t>
+      </w:r>
+      <w:proofErr w:type="spellStart"/>
+      <w:r>
+        <w:rPr>
+          <w:rFonts w:asciiTheme="majorHAnsi" w:hAnsiTheme="majorHAnsi"/>
+        </w:rPr>
+        <w:t>sysstat</w:t>
+      </w:r>
+      <w:proofErr w:type="spellEnd"/>
+      <w:r>
+        <w:rPr>
+          <w:rFonts w:asciiTheme="majorHAnsi" w:hAnsiTheme="majorHAnsi"/>
+        </w:rPr>
+        <w:t xml:space="preserve">’ utility </w:t>
+      </w:r>
+      <w:proofErr w:type="gramStart"/>
+      <w:r>
+        <w:rPr>
+          <w:rFonts w:asciiTheme="majorHAnsi" w:hAnsiTheme="majorHAnsi"/>
+        </w:rPr>
+        <w:t>suite[</w:t>
+      </w:r>
+      <w:proofErr w:type="gramEnd"/>
       <w:r>
         <w:rPr>
           <w:rFonts w:asciiTheme="majorHAnsi" w:hAnsiTheme="majorHAnsi"/>
@@ -2187,7 +3015,79 @@
         <w:rPr>
           <w:rFonts w:asciiTheme="majorHAnsi" w:hAnsiTheme="majorHAnsi"/>
         </w:rPr>
-        <w:t>that when all attack vms run attack script, keystone service becomes significantly busy with cpu utilization of &gt; 50%. On the other hand, overall CPU utilization of the server machine jump from 2% of average use to  &gt;10% of usage which is not significantly large but yet notable. We assume that  more sophisticated DoS attack with variation of attack request can make the keystone service more occupied resulting  more exhaustion of overall CPU usage of the server</w:t>
+        <w:t xml:space="preserve">that when all attack </w:t>
+      </w:r>
+      <w:proofErr w:type="spellStart"/>
+      <w:r>
+        <w:rPr>
+          <w:rFonts w:asciiTheme="majorHAnsi" w:hAnsiTheme="majorHAnsi"/>
+        </w:rPr>
+        <w:t>vms</w:t>
+      </w:r>
+      <w:proofErr w:type="spellEnd"/>
+      <w:r>
+        <w:rPr>
+          <w:rFonts w:asciiTheme="majorHAnsi" w:hAnsiTheme="majorHAnsi"/>
+        </w:rPr>
+        <w:t xml:space="preserve"> run attack script, keystone service becomes significantly busy with </w:t>
+      </w:r>
+      <w:proofErr w:type="spellStart"/>
+      <w:proofErr w:type="gramStart"/>
+      <w:r>
+        <w:rPr>
+          <w:rFonts w:asciiTheme="majorHAnsi" w:hAnsiTheme="majorHAnsi"/>
+        </w:rPr>
+        <w:t>cpu</w:t>
+      </w:r>
+      <w:proofErr w:type="spellEnd"/>
+      <w:proofErr w:type="gramEnd"/>
+      <w:r>
+        <w:rPr>
+          <w:rFonts w:asciiTheme="majorHAnsi" w:hAnsiTheme="majorHAnsi"/>
+        </w:rPr>
+        <w:t xml:space="preserve"> utilization of &gt; 50%. On the other hand, overall CPU utilization of the server machine jump from 2% of average use </w:t>
+      </w:r>
+      <w:proofErr w:type="gramStart"/>
+      <w:r>
+        <w:rPr>
+          <w:rFonts w:asciiTheme="majorHAnsi" w:hAnsiTheme="majorHAnsi"/>
+        </w:rPr>
+        <w:t>to  &gt;</w:t>
+      </w:r>
+      <w:proofErr w:type="gramEnd"/>
+      <w:r>
+        <w:rPr>
+          <w:rFonts w:asciiTheme="majorHAnsi" w:hAnsiTheme="majorHAnsi"/>
+        </w:rPr>
+        <w:t xml:space="preserve">10% of usage which is not significantly large but yet notable. We assume </w:t>
+      </w:r>
+      <w:proofErr w:type="gramStart"/>
+      <w:r>
+        <w:rPr>
+          <w:rFonts w:asciiTheme="majorHAnsi" w:hAnsiTheme="majorHAnsi"/>
+        </w:rPr>
+        <w:t>that  more</w:t>
+      </w:r>
+      <w:proofErr w:type="gramEnd"/>
+      <w:r>
+        <w:rPr>
+          <w:rFonts w:asciiTheme="majorHAnsi" w:hAnsiTheme="majorHAnsi"/>
+        </w:rPr>
+        <w:t xml:space="preserve"> sophisticated </w:t>
+      </w:r>
+      <w:proofErr w:type="spellStart"/>
+      <w:r>
+        <w:rPr>
+          <w:rFonts w:asciiTheme="majorHAnsi" w:hAnsiTheme="majorHAnsi"/>
+        </w:rPr>
+        <w:t>DoS</w:t>
+      </w:r>
+      <w:proofErr w:type="spellEnd"/>
+      <w:r>
+        <w:rPr>
+          <w:rFonts w:asciiTheme="majorHAnsi" w:hAnsiTheme="majorHAnsi"/>
+        </w:rPr>
+        <w:t xml:space="preserve"> attack with variation of attack request can make the keystone service more occupied resulting  more exhaustion of overall CPU usage of the server</w:t>
       </w:r>
       <w:r>
         <w:rPr>
@@ -2240,7 +3140,7 @@
           <w:numId w:val="5"/>
         </w:numPr>
       </w:pPr>
-      <w:hyperlink r:id="rId17" w:history="1">
+      <w:hyperlink r:id="rId15" w:history="1">
         <w:r>
           <w:rPr>
             <w:rStyle w:val="Hyperlink"/>
@@ -2257,7 +3157,7 @@
           <w:numId w:val="5"/>
         </w:numPr>
       </w:pPr>
-      <w:hyperlink r:id="rId18" w:history="1">
+      <w:hyperlink r:id="rId16" w:history="1">
         <w:r>
           <w:rPr>
             <w:rStyle w:val="Hyperlink"/>
@@ -2277,7 +3177,7 @@
       <w:r>
         <w:t xml:space="preserve"> </w:t>
       </w:r>
-      <w:hyperlink r:id="rId19" w:history="1">
+      <w:hyperlink r:id="rId17" w:history="1">
         <w:r>
           <w:rPr>
             <w:rStyle w:val="Hyperlink"/>
@@ -2294,7 +3194,7 @@
           <w:numId w:val="5"/>
         </w:numPr>
       </w:pPr>
-      <w:hyperlink r:id="rId20" w:history="1">
+      <w:hyperlink r:id="rId18" w:history="1">
         <w:r>
           <w:rPr>
             <w:rStyle w:val="Hyperlink"/>
@@ -2311,7 +3211,7 @@
           <w:numId w:val="5"/>
         </w:numPr>
       </w:pPr>
-      <w:hyperlink r:id="rId21" w:history="1">
+      <w:hyperlink r:id="rId19" w:history="1">
         <w:r>
           <w:rPr>
             <w:rStyle w:val="Hyperlink"/>
@@ -2332,7 +3232,7 @@
           <w:b/>
         </w:rPr>
       </w:pPr>
-      <w:hyperlink r:id="rId22" w:history="1">
+      <w:hyperlink r:id="rId20" w:history="1">
         <w:r>
           <w:rPr>
             <w:rStyle w:val="Hyperlink"/>
@@ -2362,7 +3262,7 @@
         </w:rPr>
         <w:t xml:space="preserve"> </w:t>
       </w:r>
-      <w:hyperlink r:id="rId23" w:history="1">
+      <w:hyperlink r:id="rId21" w:history="1">
         <w:r>
           <w:rPr>
             <w:rStyle w:val="Hyperlink"/>
@@ -2382,7 +3282,7 @@
 </file>
 
 <file path=word/numbering.xml><?xml version="1.0" encoding="utf-8"?>
-<w:numbering xmlns:wpc="http://schemas.microsoft.com/office/word/2010/wordprocessingCanvas" xmlns:mc="http://schemas.openxmlformats.org/markup-compatibility/2006" xmlns:o="urn:schemas-microsoft-com:office:office" xmlns:r="http://schemas.openxmlformats.org/officeDocument/2006/relationships" xmlns:m="http://schemas.openxmlformats.org/officeDocument/2006/math" xmlns:v="urn:schemas-microsoft-com:vml" xmlns:wp14="http://schemas.microsoft.com/office/word/2010/wordprocessingDrawing" xmlns:wp="http://schemas.openxmlformats.org/drawingml/2006/wordprocessingDrawing" xmlns:w10="urn:schemas-microsoft-com:office:word" xmlns:w="http://schemas.openxmlformats.org/wordprocessingml/2006/main" xmlns:w14="http://schemas.microsoft.com/office/word/2010/wordml" xmlns:wpg="http://schemas.microsoft.com/office/word/2010/wordprocessingGroup" xmlns:wpi="http://schemas.microsoft.com/office/word/2010/wordprocessingInk" xmlns:wne="http://schemas.microsoft.com/office/word/2006/wordml" xmlns:wps="http://schemas.microsoft.com/office/word/2010/wordprocessingShape" mc:Ignorable="w14 wp14">
+<w:numbering xmlns:ve="http://schemas.openxmlformats.org/markup-compatibility/2006" xmlns:o="urn:schemas-microsoft-com:office:office" xmlns:r="http://schemas.openxmlformats.org/officeDocument/2006/relationships" xmlns:m="http://schemas.openxmlformats.org/officeDocument/2006/math" xmlns:v="urn:schemas-microsoft-com:vml" xmlns:wp="http://schemas.openxmlformats.org/drawingml/2006/wordprocessingDrawing" xmlns:w10="urn:schemas-microsoft-com:office:word" xmlns:w="http://schemas.openxmlformats.org/wordprocessingml/2006/main" xmlns:wne="http://schemas.microsoft.com/office/word/2006/wordml">
   <w:abstractNum w:abstractNumId="0">
     <w:nsid w:val="17C504F9"/>
     <w:multiLevelType w:val="hybridMultilevel"/>
@@ -2946,7 +3846,7 @@
 </file>
 
 <file path=word/styles.xml><?xml version="1.0" encoding="utf-8"?>
-<w:styles xmlns:mc="http://schemas.openxmlformats.org/markup-compatibility/2006" xmlns:r="http://schemas.openxmlformats.org/officeDocument/2006/relationships" xmlns:w="http://schemas.openxmlformats.org/wordprocessingml/2006/main" xmlns:w14="http://schemas.microsoft.com/office/word/2010/wordml" mc:Ignorable="w14">
+<w:styles xmlns:r="http://schemas.openxmlformats.org/officeDocument/2006/relationships" xmlns:w="http://schemas.openxmlformats.org/wordprocessingml/2006/main">
   <w:docDefaults>
     <w:rPrDefault>
       <w:rPr>
@@ -3117,6 +4017,7 @@
     <w:uiPriority w:val="99"/>
     <w:semiHidden/>
     <w:unhideWhenUsed/>
+    <w:qFormat/>
     <w:tblPr>
       <w:tblInd w:w="0" w:type="dxa"/>
       <w:tblCellMar>
@@ -3530,22 +4431,8 @@
 
 <file path=word/charts/chart1.xml><?xml version="1.0" encoding="utf-8"?>
 <c:chartSpace xmlns:c="http://schemas.openxmlformats.org/drawingml/2006/chart" xmlns:a="http://schemas.openxmlformats.org/drawingml/2006/main" xmlns:r="http://schemas.openxmlformats.org/officeDocument/2006/relationships">
-  <c:date1904 val="0"/>
   <c:lang val="en-US"/>
-  <c:roundedCorners val="0"/>
-  <mc:AlternateContent xmlns:mc="http://schemas.openxmlformats.org/markup-compatibility/2006">
-    <mc:Choice xmlns:c14="http://schemas.microsoft.com/office/drawing/2007/8/2/chart" Requires="c14">
-      <c14:style val="102"/>
-    </mc:Choice>
-    <mc:Fallback>
-      <c:style val="2"/>
-    </mc:Fallback>
-  </mc:AlternateContent>
   <c:chart>
-    <c:title>
-      <c:overlay val="0"/>
-    </c:title>
-    <c:autoTitleDeleted val="0"/>
     <c:plotArea>
       <c:layout>
         <c:manualLayout>
@@ -3553,37 +4440,28 @@
           <c:xMode val="edge"/>
           <c:yMode val="edge"/>
           <c:x val="8.0488407699037617E-2"/>
-          <c:y val="0.19480351414406533"/>
-          <c:w val="0.78518503937007955"/>
-          <c:h val="0.75379593175853155"/>
+          <c:y val="0.19464450337850994"/>
+          <c:w val="0.81042125984251967"/>
+          <c:h val="0.75399689885887289"/>
         </c:manualLayout>
       </c:layout>
       <c:scatterChart>
         <c:scatterStyle val="smoothMarker"/>
-        <c:varyColors val="0"/>
         <c:ser>
           <c:idx val="0"/>
           <c:order val="0"/>
           <c:tx>
-            <c:strRef>
-              <c:f>Sheet1!$G$9</c:f>
-              <c:strCache>
-                <c:ptCount val="1"/>
-                <c:pt idx="0">
-                  <c:v>%CPU used by Keystone Process</c:v>
-                </c:pt>
-              </c:strCache>
-            </c:strRef>
+            <c:v>CPU usage by keystone Process Over time</c:v>
           </c:tx>
           <c:marker>
             <c:symbol val="none"/>
           </c:marker>
           <c:yVal>
             <c:numRef>
-              <c:f>Sheet1!$G$10:$G$238</c:f>
+              <c:f>Sheet1!$G$14:$G$291</c:f>
               <c:numCache>
                 <c:formatCode>General</c:formatCode>
-                <c:ptCount val="229"/>
+                <c:ptCount val="278"/>
                 <c:pt idx="0">
                   <c:v>0</c:v>
                 </c:pt>
@@ -3696,334 +4574,334 @@
                   <c:v>33.200000000000003</c:v>
                 </c:pt>
                 <c:pt idx="37">
-                  <c:v>15</c:v>
+                  <c:v>32.4</c:v>
                 </c:pt>
                 <c:pt idx="38">
-                  <c:v>1.4</c:v>
+                  <c:v>38.200000000000003</c:v>
                 </c:pt>
                 <c:pt idx="39">
-                  <c:v>3</c:v>
+                  <c:v>47.4</c:v>
                 </c:pt>
                 <c:pt idx="40">
-                  <c:v>17</c:v>
+                  <c:v>52</c:v>
                 </c:pt>
                 <c:pt idx="41">
-                  <c:v>32.4</c:v>
+                  <c:v>54</c:v>
                 </c:pt>
                 <c:pt idx="42">
-                  <c:v>38.200000000000003</c:v>
+                  <c:v>61.28</c:v>
                 </c:pt>
                 <c:pt idx="43">
-                  <c:v>47.4</c:v>
+                  <c:v>61.2</c:v>
                 </c:pt>
                 <c:pt idx="44">
-                  <c:v>52</c:v>
+                  <c:v>60.8</c:v>
                 </c:pt>
                 <c:pt idx="45">
-                  <c:v>54</c:v>
+                  <c:v>59.4</c:v>
                 </c:pt>
                 <c:pt idx="46">
-                  <c:v>61.28</c:v>
+                  <c:v>60.8</c:v>
                 </c:pt>
                 <c:pt idx="47">
-                  <c:v>61.2</c:v>
+                  <c:v>62</c:v>
                 </c:pt>
                 <c:pt idx="48">
-                  <c:v>60.8</c:v>
+                  <c:v>60.2</c:v>
                 </c:pt>
                 <c:pt idx="49">
-                  <c:v>59.4</c:v>
+                  <c:v>60.6</c:v>
                 </c:pt>
                 <c:pt idx="50">
-                  <c:v>60.8</c:v>
+                  <c:v>61</c:v>
                 </c:pt>
                 <c:pt idx="51">
-                  <c:v>62</c:v>
+                  <c:v>60.48</c:v>
                 </c:pt>
                 <c:pt idx="52">
-                  <c:v>60.2</c:v>
+                  <c:v>61.08</c:v>
                 </c:pt>
                 <c:pt idx="53">
+                  <c:v>61</c:v>
+                </c:pt>
+                <c:pt idx="54">
                   <c:v>60.6</c:v>
                 </c:pt>
-                <c:pt idx="54">
-                  <c:v>61</c:v>
-                </c:pt>
                 <c:pt idx="55">
-                  <c:v>60.48</c:v>
+                  <c:v>53.09</c:v>
                 </c:pt>
                 <c:pt idx="56">
-                  <c:v>61.08</c:v>
+                  <c:v>50.7</c:v>
                 </c:pt>
                 <c:pt idx="57">
-                  <c:v>61</c:v>
+                  <c:v>51.3</c:v>
                 </c:pt>
                 <c:pt idx="58">
-                  <c:v>60.6</c:v>
+                  <c:v>50</c:v>
                 </c:pt>
                 <c:pt idx="59">
-                  <c:v>53.09</c:v>
+                  <c:v>49.8</c:v>
                 </c:pt>
                 <c:pt idx="60">
-                  <c:v>50.7</c:v>
+                  <c:v>51.4</c:v>
                 </c:pt>
                 <c:pt idx="61">
-                  <c:v>51.3</c:v>
+                  <c:v>48.6</c:v>
                 </c:pt>
                 <c:pt idx="62">
-                  <c:v>50</c:v>
+                  <c:v>51.4</c:v>
                 </c:pt>
                 <c:pt idx="63">
-                  <c:v>49.8</c:v>
+                  <c:v>51.2</c:v>
                 </c:pt>
                 <c:pt idx="64">
+                  <c:v>51.6</c:v>
+                </c:pt>
+                <c:pt idx="65">
+                  <c:v>51.8</c:v>
+                </c:pt>
+                <c:pt idx="66">
+                  <c:v>51.6</c:v>
+                </c:pt>
+                <c:pt idx="67">
+                  <c:v>52.6</c:v>
+                </c:pt>
+                <c:pt idx="68">
+                  <c:v>51.2</c:v>
+                </c:pt>
+                <c:pt idx="69">
                   <c:v>51.4</c:v>
-                </c:pt>
-                <c:pt idx="65">
-                  <c:v>48.6</c:v>
-                </c:pt>
-                <c:pt idx="66">
-                  <c:v>51.4</c:v>
-                </c:pt>
-                <c:pt idx="67">
-                  <c:v>51.2</c:v>
-                </c:pt>
-                <c:pt idx="68">
-                  <c:v>51.6</c:v>
-                </c:pt>
-                <c:pt idx="69">
-                  <c:v>51.8</c:v>
                 </c:pt>
                 <c:pt idx="70">
                   <c:v>51.6</c:v>
                 </c:pt>
                 <c:pt idx="71">
-                  <c:v>52.6</c:v>
+                  <c:v>50.6</c:v>
                 </c:pt>
                 <c:pt idx="72">
+                  <c:v>50.8</c:v>
+                </c:pt>
+                <c:pt idx="73">
+                  <c:v>52.2</c:v>
+                </c:pt>
+                <c:pt idx="74">
+                  <c:v>50.3</c:v>
+                </c:pt>
+                <c:pt idx="75">
+                  <c:v>50.4</c:v>
+                </c:pt>
+                <c:pt idx="76">
                   <c:v>51.2</c:v>
                 </c:pt>
-                <c:pt idx="73">
+                <c:pt idx="77">
+                  <c:v>49.8</c:v>
+                </c:pt>
+                <c:pt idx="78">
+                  <c:v>51.8</c:v>
+                </c:pt>
+                <c:pt idx="79">
+                  <c:v>51.1</c:v>
+                </c:pt>
+                <c:pt idx="80">
+                  <c:v>51</c:v>
+                </c:pt>
+                <c:pt idx="81">
+                  <c:v>52.8</c:v>
+                </c:pt>
+                <c:pt idx="82">
+                  <c:v>51.6</c:v>
+                </c:pt>
+                <c:pt idx="83">
+                  <c:v>51</c:v>
+                </c:pt>
+                <c:pt idx="84">
+                  <c:v>49.2</c:v>
+                </c:pt>
+                <c:pt idx="85">
                   <c:v>51.4</c:v>
                 </c:pt>
-                <c:pt idx="74">
+                <c:pt idx="86">
+                  <c:v>49</c:v>
+                </c:pt>
+                <c:pt idx="87">
                   <c:v>51.6</c:v>
                 </c:pt>
-                <c:pt idx="75">
-                  <c:v>50.6</c:v>
-                </c:pt>
-                <c:pt idx="76">
+                <c:pt idx="88">
+                  <c:v>52</c:v>
+                </c:pt>
+                <c:pt idx="89">
+                  <c:v>51.6</c:v>
+                </c:pt>
+                <c:pt idx="90">
+                  <c:v>51</c:v>
+                </c:pt>
+                <c:pt idx="91">
+                  <c:v>51.2</c:v>
+                </c:pt>
+                <c:pt idx="92">
+                  <c:v>51.2</c:v>
+                </c:pt>
+                <c:pt idx="93">
+                  <c:v>49.2</c:v>
+                </c:pt>
+                <c:pt idx="94">
                   <c:v>50.8</c:v>
                 </c:pt>
-                <c:pt idx="77">
-                  <c:v>52.2</c:v>
-                </c:pt>
-                <c:pt idx="78">
-                  <c:v>50.3</c:v>
-                </c:pt>
-                <c:pt idx="79">
-                  <c:v>50.4</c:v>
-                </c:pt>
-                <c:pt idx="80">
+                <c:pt idx="95">
+                  <c:v>50.2</c:v>
+                </c:pt>
+                <c:pt idx="96">
+                  <c:v>51.6</c:v>
+                </c:pt>
+                <c:pt idx="97">
                   <c:v>51.2</c:v>
                 </c:pt>
-                <c:pt idx="81">
-                  <c:v>49.8</c:v>
-                </c:pt>
-                <c:pt idx="82">
-                  <c:v>51.8</c:v>
-                </c:pt>
-                <c:pt idx="83">
-                  <c:v>51.1</c:v>
-                </c:pt>
-                <c:pt idx="84">
-                  <c:v>51</c:v>
-                </c:pt>
-                <c:pt idx="85">
-                  <c:v>52.8</c:v>
-                </c:pt>
-                <c:pt idx="86">
+                <c:pt idx="98">
                   <c:v>51.6</c:v>
                 </c:pt>
-                <c:pt idx="87">
-                  <c:v>51</c:v>
-                </c:pt>
-                <c:pt idx="88">
-                  <c:v>49.2</c:v>
-                </c:pt>
-                <c:pt idx="89">
-                  <c:v>51.4</c:v>
-                </c:pt>
-                <c:pt idx="90">
-                  <c:v>49</c:v>
-                </c:pt>
-                <c:pt idx="91">
+                <c:pt idx="99">
                   <c:v>51.6</c:v>
                 </c:pt>
-                <c:pt idx="92">
-                  <c:v>52</c:v>
-                </c:pt>
-                <c:pt idx="93">
-                  <c:v>51.6</c:v>
-                </c:pt>
-                <c:pt idx="94">
-                  <c:v>51</c:v>
-                </c:pt>
-                <c:pt idx="95">
-                  <c:v>51.2</c:v>
-                </c:pt>
-                <c:pt idx="96">
-                  <c:v>51.2</c:v>
-                </c:pt>
-                <c:pt idx="97">
-                  <c:v>49.2</c:v>
-                </c:pt>
-                <c:pt idx="98">
-                  <c:v>50.8</c:v>
-                </c:pt>
-                <c:pt idx="99">
-                  <c:v>50.2</c:v>
-                </c:pt>
                 <c:pt idx="100">
-                  <c:v>51.6</c:v>
+                  <c:v>46.6</c:v>
                 </c:pt>
                 <c:pt idx="101">
                   <c:v>51.2</c:v>
                 </c:pt>
                 <c:pt idx="102">
-                  <c:v>51.6</c:v>
+                  <c:v>52.1</c:v>
                 </c:pt>
                 <c:pt idx="103">
                   <c:v>51.6</c:v>
                 </c:pt>
                 <c:pt idx="104">
-                  <c:v>46.6</c:v>
+                  <c:v>52</c:v>
                 </c:pt>
                 <c:pt idx="105">
+                  <c:v>51.8</c:v>
+                </c:pt>
+                <c:pt idx="106">
+                  <c:v>51.8</c:v>
+                </c:pt>
+                <c:pt idx="107">
+                  <c:v>51</c:v>
+                </c:pt>
+                <c:pt idx="108">
+                  <c:v>51.4</c:v>
+                </c:pt>
+                <c:pt idx="109">
+                  <c:v>52.6</c:v>
+                </c:pt>
+                <c:pt idx="110">
                   <c:v>51.2</c:v>
                 </c:pt>
-                <c:pt idx="106">
-                  <c:v>52.1</c:v>
-                </c:pt>
-                <c:pt idx="107">
+                <c:pt idx="111">
+                  <c:v>50.8</c:v>
+                </c:pt>
+                <c:pt idx="112">
+                  <c:v>51.2</c:v>
+                </c:pt>
+                <c:pt idx="113">
                   <c:v>51.6</c:v>
-                </c:pt>
-                <c:pt idx="108">
-                  <c:v>52</c:v>
-                </c:pt>
-                <c:pt idx="109">
-                  <c:v>51.8</c:v>
-                </c:pt>
-                <c:pt idx="110">
-                  <c:v>51.8</c:v>
-                </c:pt>
-                <c:pt idx="111">
-                  <c:v>51</c:v>
-                </c:pt>
-                <c:pt idx="112">
-                  <c:v>51.4</c:v>
-                </c:pt>
-                <c:pt idx="113">
-                  <c:v>52.6</c:v>
                 </c:pt>
                 <c:pt idx="114">
                   <c:v>51.2</c:v>
                 </c:pt>
                 <c:pt idx="115">
+                  <c:v>50</c:v>
+                </c:pt>
+                <c:pt idx="116">
+                  <c:v>51</c:v>
+                </c:pt>
+                <c:pt idx="117">
+                  <c:v>49.8</c:v>
+                </c:pt>
+                <c:pt idx="118">
+                  <c:v>52</c:v>
+                </c:pt>
+                <c:pt idx="119">
+                  <c:v>51</c:v>
+                </c:pt>
+                <c:pt idx="120">
+                  <c:v>52.6</c:v>
+                </c:pt>
+                <c:pt idx="121">
                   <c:v>50.8</c:v>
                 </c:pt>
-                <c:pt idx="116">
-                  <c:v>51.2</c:v>
-                </c:pt>
-                <c:pt idx="117">
-                  <c:v>51.6</c:v>
-                </c:pt>
-                <c:pt idx="118">
-                  <c:v>51.2</c:v>
-                </c:pt>
-                <c:pt idx="119">
-                  <c:v>50</c:v>
-                </c:pt>
-                <c:pt idx="120">
-                  <c:v>51</c:v>
-                </c:pt>
-                <c:pt idx="121">
-                  <c:v>49.8</c:v>
-                </c:pt>
                 <c:pt idx="122">
-                  <c:v>52</c:v>
+                  <c:v>52.2</c:v>
                 </c:pt>
                 <c:pt idx="123">
-                  <c:v>51</c:v>
+                  <c:v>51.9</c:v>
                 </c:pt>
                 <c:pt idx="124">
-                  <c:v>52.6</c:v>
+                  <c:v>53</c:v>
                 </c:pt>
                 <c:pt idx="125">
                   <c:v>50.8</c:v>
                 </c:pt>
                 <c:pt idx="126">
+                  <c:v>51</c:v>
+                </c:pt>
+                <c:pt idx="127">
+                  <c:v>51.6</c:v>
+                </c:pt>
+                <c:pt idx="128">
+                  <c:v>50.3</c:v>
+                </c:pt>
+                <c:pt idx="129">
+                  <c:v>52</c:v>
+                </c:pt>
+                <c:pt idx="130">
+                  <c:v>51.8</c:v>
+                </c:pt>
+                <c:pt idx="131">
                   <c:v>52.2</c:v>
                 </c:pt>
-                <c:pt idx="127">
-                  <c:v>51.9</c:v>
-                </c:pt>
-                <c:pt idx="128">
-                  <c:v>53</c:v>
-                </c:pt>
-                <c:pt idx="129">
-                  <c:v>50.8</c:v>
-                </c:pt>
-                <c:pt idx="130">
-                  <c:v>51</c:v>
-                </c:pt>
-                <c:pt idx="131">
-                  <c:v>51.6</c:v>
-                </c:pt>
                 <c:pt idx="132">
-                  <c:v>50.3</c:v>
+                  <c:v>51.4</c:v>
                 </c:pt>
                 <c:pt idx="133">
-                  <c:v>52</c:v>
+                  <c:v>51.2</c:v>
                 </c:pt>
                 <c:pt idx="134">
-                  <c:v>51.8</c:v>
+                  <c:v>52.8</c:v>
                 </c:pt>
                 <c:pt idx="135">
                   <c:v>52.2</c:v>
                 </c:pt>
                 <c:pt idx="136">
+                  <c:v>51.2</c:v>
+                </c:pt>
+                <c:pt idx="137">
+                  <c:v>53</c:v>
+                </c:pt>
+                <c:pt idx="138">
+                  <c:v>49.4</c:v>
+                </c:pt>
+                <c:pt idx="139">
+                  <c:v>52.4</c:v>
+                </c:pt>
+                <c:pt idx="140">
+                  <c:v>50.6</c:v>
+                </c:pt>
+                <c:pt idx="141">
+                  <c:v>51.6</c:v>
+                </c:pt>
+                <c:pt idx="142">
+                  <c:v>51.3</c:v>
+                </c:pt>
+                <c:pt idx="143">
                   <c:v>51.4</c:v>
                 </c:pt>
-                <c:pt idx="137">
+                <c:pt idx="144">
                   <c:v>51.2</c:v>
                 </c:pt>
-                <c:pt idx="138">
-                  <c:v>52.8</c:v>
-                </c:pt>
-                <c:pt idx="139">
-                  <c:v>52.2</c:v>
-                </c:pt>
-                <c:pt idx="140">
-                  <c:v>51.2</c:v>
-                </c:pt>
-                <c:pt idx="141">
-                  <c:v>53</c:v>
-                </c:pt>
-                <c:pt idx="142">
-                  <c:v>49.4</c:v>
-                </c:pt>
-                <c:pt idx="143">
-                  <c:v>52.4</c:v>
-                </c:pt>
-                <c:pt idx="144">
-                  <c:v>50.6</c:v>
-                </c:pt>
                 <c:pt idx="145">
-                  <c:v>51.6</c:v>
+                  <c:v>51.8</c:v>
                 </c:pt>
                 <c:pt idx="146">
-                  <c:v>51.3</c:v>
+                  <c:v>50.4</c:v>
                 </c:pt>
                 <c:pt idx="147">
                   <c:v>51.4</c:v>
@@ -4032,332 +4910,489 @@
                   <c:v>51.2</c:v>
                 </c:pt>
                 <c:pt idx="149">
+                  <c:v>51.2</c:v>
+                </c:pt>
+                <c:pt idx="150">
+                  <c:v>52</c:v>
+                </c:pt>
+                <c:pt idx="151">
                   <c:v>51.8</c:v>
                 </c:pt>
-                <c:pt idx="150">
+                <c:pt idx="152">
+                  <c:v>50.2</c:v>
+                </c:pt>
+                <c:pt idx="153">
+                  <c:v>52</c:v>
+                </c:pt>
+                <c:pt idx="154">
+                  <c:v>48.6</c:v>
+                </c:pt>
+                <c:pt idx="155">
+                  <c:v>52</c:v>
+                </c:pt>
+                <c:pt idx="156">
+                  <c:v>52.6</c:v>
+                </c:pt>
+                <c:pt idx="157">
+                  <c:v>52.4</c:v>
+                </c:pt>
+                <c:pt idx="158">
                   <c:v>50.4</c:v>
                 </c:pt>
-                <c:pt idx="151">
+                <c:pt idx="159">
+                  <c:v>49</c:v>
+                </c:pt>
+                <c:pt idx="160">
+                  <c:v>52.2</c:v>
+                </c:pt>
+                <c:pt idx="161">
+                  <c:v>50</c:v>
+                </c:pt>
+                <c:pt idx="162">
+                  <c:v>50.5</c:v>
+                </c:pt>
+                <c:pt idx="163">
+                  <c:v>51.8</c:v>
+                </c:pt>
+                <c:pt idx="164">
+                  <c:v>51</c:v>
+                </c:pt>
+                <c:pt idx="165">
+                  <c:v>52.4</c:v>
+                </c:pt>
+                <c:pt idx="166">
+                  <c:v>52.2</c:v>
+                </c:pt>
+                <c:pt idx="167">
+                  <c:v>50.8</c:v>
+                </c:pt>
+                <c:pt idx="168">
                   <c:v>51.4</c:v>
                 </c:pt>
-                <c:pt idx="152">
-                  <c:v>51.2</c:v>
-                </c:pt>
-                <c:pt idx="153">
-                  <c:v>51.2</c:v>
-                </c:pt>
-                <c:pt idx="154">
-                  <c:v>52</c:v>
-                </c:pt>
-                <c:pt idx="155">
+                <c:pt idx="169">
+                  <c:v>51</c:v>
+                </c:pt>
+                <c:pt idx="170">
                   <c:v>51.8</c:v>
-                </c:pt>
-                <c:pt idx="156">
-                  <c:v>50.2</c:v>
-                </c:pt>
-                <c:pt idx="157">
-                  <c:v>52</c:v>
-                </c:pt>
-                <c:pt idx="158">
-                  <c:v>48.6</c:v>
-                </c:pt>
-                <c:pt idx="159">
-                  <c:v>52</c:v>
-                </c:pt>
-                <c:pt idx="160">
-                  <c:v>52.6</c:v>
-                </c:pt>
-                <c:pt idx="161">
-                  <c:v>52.4</c:v>
-                </c:pt>
-                <c:pt idx="162">
-                  <c:v>50.4</c:v>
-                </c:pt>
-                <c:pt idx="163">
-                  <c:v>49</c:v>
-                </c:pt>
-                <c:pt idx="164">
-                  <c:v>52.2</c:v>
-                </c:pt>
-                <c:pt idx="165">
-                  <c:v>50</c:v>
-                </c:pt>
-                <c:pt idx="166">
-                  <c:v>50.5</c:v>
-                </c:pt>
-                <c:pt idx="167">
-                  <c:v>51.8</c:v>
-                </c:pt>
-                <c:pt idx="168">
-                  <c:v>51</c:v>
-                </c:pt>
-                <c:pt idx="169">
-                  <c:v>52.4</c:v>
-                </c:pt>
-                <c:pt idx="170">
-                  <c:v>52.2</c:v>
                 </c:pt>
                 <c:pt idx="171">
                   <c:v>50.8</c:v>
                 </c:pt>
                 <c:pt idx="172">
+                  <c:v>51.6</c:v>
+                </c:pt>
+                <c:pt idx="173">
+                  <c:v>51.6</c:v>
+                </c:pt>
+                <c:pt idx="174">
+                  <c:v>52</c:v>
+                </c:pt>
+                <c:pt idx="175">
+                  <c:v>50.6</c:v>
+                </c:pt>
+                <c:pt idx="176">
+                  <c:v>46.2</c:v>
+                </c:pt>
+                <c:pt idx="177">
                   <c:v>51.4</c:v>
                 </c:pt>
-                <c:pt idx="173">
-                  <c:v>51</c:v>
-                </c:pt>
-                <c:pt idx="174">
-                  <c:v>51.8</c:v>
-                </c:pt>
-                <c:pt idx="175">
-                  <c:v>50.8</c:v>
-                </c:pt>
-                <c:pt idx="176">
-                  <c:v>51.6</c:v>
-                </c:pt>
-                <c:pt idx="177">
-                  <c:v>51.6</c:v>
-                </c:pt>
                 <c:pt idx="178">
-                  <c:v>52</c:v>
+                  <c:v>50.2</c:v>
                 </c:pt>
                 <c:pt idx="179">
+                  <c:v>52.2</c:v>
+                </c:pt>
+                <c:pt idx="180">
                   <c:v>50.6</c:v>
-                </c:pt>
-                <c:pt idx="180">
-                  <c:v>46.2</c:v>
                 </c:pt>
                 <c:pt idx="181">
                   <c:v>51.4</c:v>
                 </c:pt>
                 <c:pt idx="182">
-                  <c:v>50.2</c:v>
+                  <c:v>49.8</c:v>
                 </c:pt>
                 <c:pt idx="183">
-                  <c:v>52.2</c:v>
+                  <c:v>51.4</c:v>
                 </c:pt>
                 <c:pt idx="184">
+                  <c:v>51.7</c:v>
+                </c:pt>
+                <c:pt idx="185">
                   <c:v>50.6</c:v>
                 </c:pt>
-                <c:pt idx="185">
-                  <c:v>51.4</c:v>
-                </c:pt>
                 <c:pt idx="186">
-                  <c:v>49.8</c:v>
+                  <c:v>52.1</c:v>
                 </c:pt>
                 <c:pt idx="187">
-                  <c:v>51.4</c:v>
+                  <c:v>52</c:v>
                 </c:pt>
                 <c:pt idx="188">
-                  <c:v>51.7</c:v>
+                  <c:v>50</c:v>
                 </c:pt>
                 <c:pt idx="189">
-                  <c:v>50.6</c:v>
+                  <c:v>51.2</c:v>
                 </c:pt>
                 <c:pt idx="190">
-                  <c:v>52.1</c:v>
+                  <c:v>50.9</c:v>
                 </c:pt>
                 <c:pt idx="191">
-                  <c:v>52</c:v>
+                  <c:v>51.6</c:v>
                 </c:pt>
                 <c:pt idx="192">
-                  <c:v>50</c:v>
+                  <c:v>50.4</c:v>
                 </c:pt>
                 <c:pt idx="193">
-                  <c:v>51.2</c:v>
+                  <c:v>50.4</c:v>
                 </c:pt>
                 <c:pt idx="194">
-                  <c:v>50.9</c:v>
+                  <c:v>50.4</c:v>
                 </c:pt>
                 <c:pt idx="195">
-                  <c:v>51.6</c:v>
+                  <c:v>51.8</c:v>
                 </c:pt>
                 <c:pt idx="196">
-                  <c:v>50.4</c:v>
+                  <c:v>51</c:v>
                 </c:pt>
                 <c:pt idx="197">
-                  <c:v>50.4</c:v>
+                  <c:v>49.4</c:v>
                 </c:pt>
                 <c:pt idx="198">
                   <c:v>50.4</c:v>
                 </c:pt>
                 <c:pt idx="199">
-                  <c:v>51.8</c:v>
+                  <c:v>50</c:v>
                 </c:pt>
                 <c:pt idx="200">
+                  <c:v>51.2</c:v>
+                </c:pt>
+                <c:pt idx="201">
+                  <c:v>51.2</c:v>
+                </c:pt>
+                <c:pt idx="202">
+                  <c:v>50.8</c:v>
+                </c:pt>
+                <c:pt idx="203">
+                  <c:v>51.4</c:v>
+                </c:pt>
+                <c:pt idx="204">
+                  <c:v>50.8</c:v>
+                </c:pt>
+                <c:pt idx="205">
+                  <c:v>50.5</c:v>
+                </c:pt>
+                <c:pt idx="206">
+                  <c:v>49.6</c:v>
+                </c:pt>
+                <c:pt idx="207">
                   <c:v>51</c:v>
                 </c:pt>
-                <c:pt idx="201">
-                  <c:v>49.4</c:v>
-                </c:pt>
-                <c:pt idx="202">
-                  <c:v>50.4</c:v>
-                </c:pt>
-                <c:pt idx="203">
-                  <c:v>50</c:v>
-                </c:pt>
-                <c:pt idx="204">
+                <c:pt idx="208">
+                  <c:v>52.4</c:v>
+                </c:pt>
+                <c:pt idx="209">
+                  <c:v>51.6</c:v>
+                </c:pt>
+                <c:pt idx="210">
+                  <c:v>51</c:v>
+                </c:pt>
+                <c:pt idx="211">
+                  <c:v>51.9</c:v>
+                </c:pt>
+                <c:pt idx="212">
                   <c:v>51.2</c:v>
                 </c:pt>
-                <c:pt idx="205">
+                <c:pt idx="213">
+                  <c:v>51</c:v>
+                </c:pt>
+                <c:pt idx="214">
                   <c:v>51.2</c:v>
                 </c:pt>
-                <c:pt idx="206">
+                <c:pt idx="215">
                   <c:v>50.8</c:v>
                 </c:pt>
-                <c:pt idx="207">
-                  <c:v>51.4</c:v>
-                </c:pt>
-                <c:pt idx="208">
-                  <c:v>50.8</c:v>
-                </c:pt>
-                <c:pt idx="209">
-                  <c:v>50.5</c:v>
-                </c:pt>
-                <c:pt idx="210">
-                  <c:v>49.6</c:v>
-                </c:pt>
-                <c:pt idx="211">
-                  <c:v>51</c:v>
-                </c:pt>
-                <c:pt idx="212">
-                  <c:v>52.4</c:v>
-                </c:pt>
-                <c:pt idx="213">
+                <c:pt idx="216">
+                  <c:v>47</c:v>
+                </c:pt>
+                <c:pt idx="217">
                   <c:v>51.6</c:v>
                 </c:pt>
-                <c:pt idx="214">
-                  <c:v>51</c:v>
-                </c:pt>
-                <c:pt idx="215">
-                  <c:v>51.9</c:v>
-                </c:pt>
-                <c:pt idx="216">
-                  <c:v>51.2</c:v>
-                </c:pt>
-                <c:pt idx="217">
-                  <c:v>51</c:v>
-                </c:pt>
                 <c:pt idx="218">
-                  <c:v>51.2</c:v>
+                  <c:v>51.6</c:v>
                 </c:pt>
                 <c:pt idx="219">
                   <c:v>50.8</c:v>
                 </c:pt>
                 <c:pt idx="220">
+                  <c:v>52.4</c:v>
+                </c:pt>
+                <c:pt idx="221">
+                  <c:v>47.6</c:v>
+                </c:pt>
+                <c:pt idx="222">
+                  <c:v>48.3</c:v>
+                </c:pt>
+                <c:pt idx="223">
+                  <c:v>50.6</c:v>
+                </c:pt>
+                <c:pt idx="224">
+                  <c:v>50</c:v>
+                </c:pt>
+                <c:pt idx="225">
+                  <c:v>51.4</c:v>
+                </c:pt>
+                <c:pt idx="226">
+                  <c:v>50.8</c:v>
+                </c:pt>
+                <c:pt idx="227">
+                  <c:v>50.5</c:v>
+                </c:pt>
+                <c:pt idx="228">
+                  <c:v>49.6</c:v>
+                </c:pt>
+                <c:pt idx="229">
+                  <c:v>51</c:v>
+                </c:pt>
+                <c:pt idx="230">
+                  <c:v>52.4</c:v>
+                </c:pt>
+                <c:pt idx="231">
+                  <c:v>51.6</c:v>
+                </c:pt>
+                <c:pt idx="232">
+                  <c:v>51</c:v>
+                </c:pt>
+                <c:pt idx="233">
+                  <c:v>51.9</c:v>
+                </c:pt>
+                <c:pt idx="234">
+                  <c:v>51.2</c:v>
+                </c:pt>
+                <c:pt idx="235">
+                  <c:v>51</c:v>
+                </c:pt>
+                <c:pt idx="236">
+                  <c:v>51.2</c:v>
+                </c:pt>
+                <c:pt idx="237">
+                  <c:v>50.8</c:v>
+                </c:pt>
+                <c:pt idx="238">
                   <c:v>47</c:v>
                 </c:pt>
-                <c:pt idx="221">
+                <c:pt idx="239">
                   <c:v>51.6</c:v>
                 </c:pt>
-                <c:pt idx="222">
+                <c:pt idx="240">
                   <c:v>51.6</c:v>
                 </c:pt>
-                <c:pt idx="223">
+                <c:pt idx="241">
                   <c:v>50.8</c:v>
                 </c:pt>
-                <c:pt idx="224">
+                <c:pt idx="242">
                   <c:v>52.4</c:v>
                 </c:pt>
-                <c:pt idx="225">
+                <c:pt idx="243">
                   <c:v>47.6</c:v>
                 </c:pt>
-                <c:pt idx="226">
+                <c:pt idx="244">
                   <c:v>48.3</c:v>
                 </c:pt>
-                <c:pt idx="227">
+                <c:pt idx="245">
                   <c:v>50.6</c:v>
                 </c:pt>
-                <c:pt idx="228">
+                <c:pt idx="246">
                   <c:v>50</c:v>
+                </c:pt>
+                <c:pt idx="247">
+                  <c:v>0</c:v>
+                </c:pt>
+                <c:pt idx="248">
+                  <c:v>0</c:v>
+                </c:pt>
+                <c:pt idx="249">
+                  <c:v>0</c:v>
+                </c:pt>
+                <c:pt idx="250">
+                  <c:v>0</c:v>
+                </c:pt>
+                <c:pt idx="251">
+                  <c:v>0</c:v>
+                </c:pt>
+                <c:pt idx="252">
+                  <c:v>0</c:v>
+                </c:pt>
+                <c:pt idx="253">
+                  <c:v>0</c:v>
+                </c:pt>
+                <c:pt idx="254">
+                  <c:v>0</c:v>
+                </c:pt>
+                <c:pt idx="255">
+                  <c:v>0</c:v>
+                </c:pt>
+                <c:pt idx="256">
+                  <c:v>0</c:v>
+                </c:pt>
+                <c:pt idx="257">
+                  <c:v>0</c:v>
+                </c:pt>
+                <c:pt idx="258">
+                  <c:v>0</c:v>
+                </c:pt>
+                <c:pt idx="259">
+                  <c:v>0</c:v>
+                </c:pt>
+                <c:pt idx="260">
+                  <c:v>0</c:v>
+                </c:pt>
+                <c:pt idx="261">
+                  <c:v>0</c:v>
+                </c:pt>
+                <c:pt idx="262">
+                  <c:v>0</c:v>
+                </c:pt>
+                <c:pt idx="263">
+                  <c:v>0</c:v>
+                </c:pt>
+                <c:pt idx="264">
+                  <c:v>0</c:v>
+                </c:pt>
+                <c:pt idx="265">
+                  <c:v>0</c:v>
+                </c:pt>
+                <c:pt idx="266">
+                  <c:v>0</c:v>
+                </c:pt>
+                <c:pt idx="267">
+                  <c:v>0</c:v>
+                </c:pt>
+                <c:pt idx="268">
+                  <c:v>0</c:v>
+                </c:pt>
+                <c:pt idx="269">
+                  <c:v>0</c:v>
+                </c:pt>
+                <c:pt idx="270">
+                  <c:v>0</c:v>
+                </c:pt>
+                <c:pt idx="271">
+                  <c:v>0</c:v>
+                </c:pt>
+                <c:pt idx="272">
+                  <c:v>0</c:v>
+                </c:pt>
+                <c:pt idx="273">
+                  <c:v>0</c:v>
+                </c:pt>
+                <c:pt idx="274">
+                  <c:v>0</c:v>
+                </c:pt>
+                <c:pt idx="275">
+                  <c:v>0</c:v>
+                </c:pt>
+                <c:pt idx="276">
+                  <c:v>0</c:v>
+                </c:pt>
+                <c:pt idx="277">
+                  <c:v>0</c:v>
                 </c:pt>
               </c:numCache>
             </c:numRef>
           </c:yVal>
           <c:smooth val="1"/>
         </c:ser>
-        <c:dLbls>
-          <c:showLegendKey val="0"/>
-          <c:showVal val="0"/>
-          <c:showCatName val="0"/>
-          <c:showSerName val="0"/>
-          <c:showPercent val="0"/>
-          <c:showBubbleSize val="0"/>
-        </c:dLbls>
-        <c:axId val="36231424"/>
-        <c:axId val="99316480"/>
+        <c:ser>
+          <c:idx val="1"/>
+          <c:order val="1"/>
+          <c:tx>
+            <c:v>X Axis (time in second)</c:v>
+          </c:tx>
+          <c:marker>
+            <c:symbol val="none"/>
+          </c:marker>
+          <c:yVal>
+            <c:numLit>
+              <c:formatCode>General</c:formatCode>
+              <c:ptCount val="1"/>
+              <c:pt idx="0">
+                <c:v>1</c:v>
+              </c:pt>
+            </c:numLit>
+          </c:yVal>
+          <c:smooth val="1"/>
+        </c:ser>
+        <c:ser>
+          <c:idx val="2"/>
+          <c:order val="2"/>
+          <c:tx>
+            <c:v>Y Axis (Cpu Usage )</c:v>
+          </c:tx>
+          <c:marker>
+            <c:symbol val="none"/>
+          </c:marker>
+          <c:yVal>
+            <c:numLit>
+              <c:formatCode>General</c:formatCode>
+              <c:ptCount val="1"/>
+              <c:pt idx="0">
+                <c:v>1</c:v>
+              </c:pt>
+            </c:numLit>
+          </c:yVal>
+          <c:smooth val="1"/>
+        </c:ser>
+        <c:axId val="86093824"/>
+        <c:axId val="86095360"/>
       </c:scatterChart>
       <c:valAx>
-        <c:axId val="36231424"/>
+        <c:axId val="86093824"/>
         <c:scaling>
           <c:orientation val="minMax"/>
         </c:scaling>
-        <c:delete val="0"/>
         <c:axPos val="b"/>
-        <c:majorTickMark val="out"/>
-        <c:minorTickMark val="none"/>
         <c:tickLblPos val="nextTo"/>
-        <c:crossAx val="99316480"/>
+        <c:crossAx val="86095360"/>
         <c:crosses val="autoZero"/>
         <c:crossBetween val="midCat"/>
       </c:valAx>
       <c:valAx>
-        <c:axId val="99316480"/>
+        <c:axId val="86095360"/>
         <c:scaling>
           <c:orientation val="minMax"/>
         </c:scaling>
-        <c:delete val="0"/>
         <c:axPos val="l"/>
         <c:majorGridlines/>
         <c:numFmt formatCode="General" sourceLinked="1"/>
-        <c:majorTickMark val="out"/>
-        <c:minorTickMark val="none"/>
         <c:tickLblPos val="nextTo"/>
-        <c:crossAx val="36231424"/>
+        <c:crossAx val="86093824"/>
         <c:crosses val="autoZero"/>
         <c:crossBetween val="midCat"/>
       </c:valAx>
     </c:plotArea>
     <c:legend>
       <c:legendPos val="r"/>
-      <c:overlay val="0"/>
+      <c:layout>
+        <c:manualLayout>
+          <c:xMode val="edge"/>
+          <c:yMode val="edge"/>
+          <c:x val="0.54258333333333331"/>
+          <c:y val="1.7760716766450267E-2"/>
+          <c:w val="0.45186111111111116"/>
+          <c:h val="0.32148496361786771"/>
+        </c:manualLayout>
+      </c:layout>
     </c:legend>
     <c:plotVisOnly val="1"/>
-    <c:dispBlanksAs val="gap"/>
-    <c:showDLblsOverMax val="0"/>
   </c:chart>
-  <c:externalData r:id="rId1">
-    <c:autoUpdate val="0"/>
-  </c:externalData>
+  <c:externalData r:id="rId1"/>
 </c:chartSpace>
 </file>
 
 <file path=word/charts/chart2.xml><?xml version="1.0" encoding="utf-8"?>
 <c:chartSpace xmlns:c="http://schemas.openxmlformats.org/drawingml/2006/chart" xmlns:a="http://schemas.openxmlformats.org/drawingml/2006/main" xmlns:r="http://schemas.openxmlformats.org/officeDocument/2006/relationships">
-  <c:date1904 val="0"/>
+  <c:date1904 val="1"/>
   <c:lang val="en-US"/>
-  <c:roundedCorners val="0"/>
-  <mc:AlternateContent xmlns:mc="http://schemas.openxmlformats.org/markup-compatibility/2006">
-    <mc:Choice xmlns:c14="http://schemas.microsoft.com/office/drawing/2007/8/2/chart" Requires="c14">
-      <c14:style val="102"/>
-    </mc:Choice>
-    <mc:Fallback>
-      <c:style val="2"/>
-    </mc:Fallback>
-  </mc:AlternateContent>
   <c:chart>
-    <c:title>
-      <c:layout>
-        <c:manualLayout>
-          <c:xMode val="edge"/>
-          <c:yMode val="edge"/>
-          <c:x val="0.21571522309711319"/>
-          <c:y val="0"/>
-        </c:manualLayout>
-      </c:layout>
-      <c:overlay val="0"/>
-    </c:title>
-    <c:autoTitleDeleted val="0"/>
     <c:plotArea>
       <c:layout>
         <c:manualLayout>
@@ -4366,26 +5401,17 @@
           <c:yMode val="edge"/>
           <c:x val="7.1988407699037624E-2"/>
           <c:y val="0.19480351414406533"/>
-          <c:w val="0.80372681539807656"/>
+          <c:w val="0.80372681539807633"/>
           <c:h val="0.68921660834062359"/>
         </c:manualLayout>
       </c:layout>
       <c:scatterChart>
         <c:scatterStyle val="smoothMarker"/>
-        <c:varyColors val="0"/>
         <c:ser>
           <c:idx val="0"/>
           <c:order val="0"/>
           <c:tx>
-            <c:strRef>
-              <c:f>Sheet1!$S$215</c:f>
-              <c:strCache>
-                <c:ptCount val="1"/>
-                <c:pt idx="0">
-                  <c:v>%CPU of Overall system </c:v>
-                </c:pt>
-              </c:strCache>
-            </c:strRef>
+            <c:v>CPU Usage of the Server Machine</c:v>
           </c:tx>
           <c:marker>
             <c:symbol val="none"/>
@@ -4400,16 +5426,16 @@
                   <c:v>0.45</c:v>
                 </c:pt>
                 <c:pt idx="1">
-                  <c:v>0.30000000000000016</c:v>
+                  <c:v>0.30000000000000004</c:v>
                 </c:pt>
                 <c:pt idx="2">
                   <c:v>0.2</c:v>
                 </c:pt>
                 <c:pt idx="3">
-                  <c:v>0.60000000000000031</c:v>
+                  <c:v>0.60000000000000009</c:v>
                 </c:pt>
                 <c:pt idx="4">
-                  <c:v>0.30000000000000016</c:v>
+                  <c:v>0.30000000000000004</c:v>
                 </c:pt>
                 <c:pt idx="5">
                   <c:v>0.25</c:v>
@@ -4418,31 +5444,31 @@
                   <c:v>0.2</c:v>
                 </c:pt>
                 <c:pt idx="7">
-                  <c:v>0.30000000000000016</c:v>
+                  <c:v>0.30000000000000004</c:v>
                 </c:pt>
                 <c:pt idx="8">
-                  <c:v>0.66000000000000036</c:v>
+                  <c:v>0.66000000000000014</c:v>
                 </c:pt>
                 <c:pt idx="9">
-                  <c:v>0.30000000000000016</c:v>
+                  <c:v>0.30000000000000004</c:v>
                 </c:pt>
                 <c:pt idx="10">
-                  <c:v>0.60000000000000031</c:v>
+                  <c:v>0.60000000000000009</c:v>
                 </c:pt>
                 <c:pt idx="11">
                   <c:v>0.25</c:v>
                 </c:pt>
                 <c:pt idx="12">
-                  <c:v>0.15000000000000008</c:v>
+                  <c:v>0.15000000000000002</c:v>
                 </c:pt>
                 <c:pt idx="13">
-                  <c:v>0.30000000000000016</c:v>
+                  <c:v>0.30000000000000004</c:v>
                 </c:pt>
                 <c:pt idx="14">
                   <c:v>0.2</c:v>
                 </c:pt>
                 <c:pt idx="15">
-                  <c:v>0.86000000000000032</c:v>
+                  <c:v>0.8600000000000001</c:v>
                 </c:pt>
                 <c:pt idx="16">
                   <c:v>0.4</c:v>
@@ -4460,25 +5486,25 @@
                   <c:v>0.2</c:v>
                 </c:pt>
                 <c:pt idx="21">
-                  <c:v>0.35000000000000014</c:v>
+                  <c:v>0.35000000000000003</c:v>
                 </c:pt>
                 <c:pt idx="22">
-                  <c:v>0.15000000000000008</c:v>
+                  <c:v>0.15000000000000002</c:v>
                 </c:pt>
                 <c:pt idx="23">
-                  <c:v>0.61000000000000032</c:v>
+                  <c:v>0.6100000000000001</c:v>
                 </c:pt>
                 <c:pt idx="24">
-                  <c:v>0.15000000000000008</c:v>
+                  <c:v>0.15000000000000002</c:v>
                 </c:pt>
                 <c:pt idx="25">
                   <c:v>0.25</c:v>
                 </c:pt>
                 <c:pt idx="26">
-                  <c:v>0.30000000000000016</c:v>
+                  <c:v>0.30000000000000004</c:v>
                 </c:pt>
                 <c:pt idx="27">
-                  <c:v>0.76000000000000034</c:v>
+                  <c:v>0.76000000000000012</c:v>
                 </c:pt>
                 <c:pt idx="28">
                   <c:v>0.25</c:v>
@@ -4490,13 +5516,13 @@
                   <c:v>0.45</c:v>
                 </c:pt>
                 <c:pt idx="31">
-                  <c:v>0.35000000000000014</c:v>
+                  <c:v>0.35000000000000003</c:v>
                 </c:pt>
                 <c:pt idx="32">
-                  <c:v>0.65000000000000036</c:v>
+                  <c:v>0.65000000000000013</c:v>
                 </c:pt>
                 <c:pt idx="33">
-                  <c:v>0.30000000000000016</c:v>
+                  <c:v>0.30000000000000004</c:v>
                 </c:pt>
                 <c:pt idx="34">
                   <c:v>0.1</c:v>
@@ -4505,10 +5531,10 @@
                   <c:v>0.55000000000000004</c:v>
                 </c:pt>
                 <c:pt idx="36">
-                  <c:v>0.30000000000000016</c:v>
+                  <c:v>0.30000000000000004</c:v>
                 </c:pt>
                 <c:pt idx="37">
-                  <c:v>1.1599999999999993</c:v>
+                  <c:v>1.1599999999999997</c:v>
                 </c:pt>
                 <c:pt idx="38">
                   <c:v>6.55</c:v>
@@ -4583,7 +5609,7 @@
                   <c:v>9.49</c:v>
                 </c:pt>
                 <c:pt idx="62">
-                  <c:v>8.9500000000000028</c:v>
+                  <c:v>8.9500000000000011</c:v>
                 </c:pt>
                 <c:pt idx="63">
                   <c:v>9.41</c:v>
@@ -4595,7 +5621,7 @@
                   <c:v>10.08</c:v>
                 </c:pt>
                 <c:pt idx="66">
-                  <c:v>8.2200000000000006</c:v>
+                  <c:v>8.2199999999999989</c:v>
                 </c:pt>
                 <c:pt idx="67">
                   <c:v>9.49</c:v>
@@ -4610,10 +5636,10 @@
                   <c:v>10</c:v>
                 </c:pt>
                 <c:pt idx="71">
-                  <c:v>9.7200000000000006</c:v>
+                  <c:v>9.7199999999999989</c:v>
                 </c:pt>
                 <c:pt idx="72">
-                  <c:v>10.360000000000005</c:v>
+                  <c:v>10.360000000000001</c:v>
                 </c:pt>
                 <c:pt idx="73">
                   <c:v>9.25</c:v>
@@ -4634,7 +5660,7 @@
                   <c:v>8.66</c:v>
                 </c:pt>
                 <c:pt idx="79">
-                  <c:v>8.8600000000000048</c:v>
+                  <c:v>8.8600000000000012</c:v>
                 </c:pt>
                 <c:pt idx="80">
                   <c:v>9.76</c:v>
@@ -4667,7 +5693,7 @@
                   <c:v>8.93</c:v>
                 </c:pt>
                 <c:pt idx="90">
-                  <c:v>8.350000000000005</c:v>
+                  <c:v>8.3500000000000014</c:v>
                 </c:pt>
                 <c:pt idx="91">
                   <c:v>9.3700000000000028</c:v>
@@ -4691,7 +5717,7 @@
                   <c:v>9.8700000000000028</c:v>
                 </c:pt>
                 <c:pt idx="98">
-                  <c:v>9.2200000000000006</c:v>
+                  <c:v>9.2199999999999989</c:v>
                 </c:pt>
                 <c:pt idx="99">
                   <c:v>9.6</c:v>
@@ -4712,7 +5738,7 @@
                   <c:v>9.67</c:v>
                 </c:pt>
                 <c:pt idx="105">
-                  <c:v>9.850000000000005</c:v>
+                  <c:v>9.8500000000000014</c:v>
                 </c:pt>
                 <c:pt idx="106">
                   <c:v>8.42</c:v>
@@ -4739,7 +5765,7 @@
                   <c:v>9.6</c:v>
                 </c:pt>
                 <c:pt idx="114">
-                  <c:v>8.7200000000000006</c:v>
+                  <c:v>8.7199999999999989</c:v>
                 </c:pt>
                 <c:pt idx="115">
                   <c:v>9.32</c:v>
@@ -4763,10 +5789,10 @@
                   <c:v>9.5500000000000007</c:v>
                 </c:pt>
                 <c:pt idx="122">
-                  <c:v>9.4500000000000028</c:v>
+                  <c:v>9.4500000000000011</c:v>
                 </c:pt>
                 <c:pt idx="123">
-                  <c:v>8.8600000000000048</c:v>
+                  <c:v>8.8600000000000012</c:v>
                 </c:pt>
                 <c:pt idx="124">
                   <c:v>9.49</c:v>
@@ -4835,13 +5861,13 @@
                   <c:v>8.98</c:v>
                 </c:pt>
                 <c:pt idx="146">
-                  <c:v>9.4500000000000028</c:v>
+                  <c:v>9.4500000000000011</c:v>
                 </c:pt>
                 <c:pt idx="147">
-                  <c:v>9.8600000000000048</c:v>
+                  <c:v>9.8600000000000012</c:v>
                 </c:pt>
                 <c:pt idx="148">
-                  <c:v>8.350000000000005</c:v>
+                  <c:v>8.3500000000000014</c:v>
                 </c:pt>
                 <c:pt idx="149">
                   <c:v>11.47</c:v>
@@ -4865,7 +5891,7 @@
                   <c:v>9.2000000000000011</c:v>
                 </c:pt>
                 <c:pt idx="156">
-                  <c:v>10.360000000000005</c:v>
+                  <c:v>10.360000000000001</c:v>
                 </c:pt>
                 <c:pt idx="157">
                   <c:v>8.59</c:v>
@@ -4895,7 +5921,7 @@
                   <c:v>9.2800000000000011</c:v>
                 </c:pt>
                 <c:pt idx="166">
-                  <c:v>10.370000000000005</c:v>
+                  <c:v>10.370000000000001</c:v>
                 </c:pt>
                 <c:pt idx="167">
                   <c:v>9.51</c:v>
@@ -4955,7 +5981,7 @@
                   <c:v>8.81</c:v>
                 </c:pt>
                 <c:pt idx="186">
-                  <c:v>10.450000000000005</c:v>
+                  <c:v>10.450000000000001</c:v>
                 </c:pt>
                 <c:pt idx="187">
                   <c:v>10.26</c:v>
@@ -4979,7 +6005,7 @@
                   <c:v>9</c:v>
                 </c:pt>
                 <c:pt idx="194">
-                  <c:v>8.9500000000000028</c:v>
+                  <c:v>8.9500000000000011</c:v>
                 </c:pt>
                 <c:pt idx="195">
                   <c:v>8.58</c:v>
@@ -5051,7 +6077,7 @@
                   <c:v>9.7000000000000011</c:v>
                 </c:pt>
                 <c:pt idx="218">
-                  <c:v>8.8600000000000048</c:v>
+                  <c:v>8.8600000000000012</c:v>
                 </c:pt>
                 <c:pt idx="219">
                   <c:v>8.6399999999999988</c:v>
@@ -5090,7 +6116,7 @@
                   <c:v>8.7100000000000009</c:v>
                 </c:pt>
                 <c:pt idx="231">
-                  <c:v>8.2200000000000006</c:v>
+                  <c:v>8.2199999999999989</c:v>
                 </c:pt>
                 <c:pt idx="232">
                   <c:v>7.84</c:v>
@@ -5108,7 +6134,7 @@
                   <c:v>8.31</c:v>
                 </c:pt>
                 <c:pt idx="237">
-                  <c:v>7.4700000000000024</c:v>
+                  <c:v>7.4700000000000006</c:v>
                 </c:pt>
                 <c:pt idx="238">
                   <c:v>8.01</c:v>
@@ -5123,126 +6149,165 @@
                   <c:v>8.77</c:v>
                 </c:pt>
                 <c:pt idx="242">
-                  <c:v>6.89</c:v>
+                  <c:v>0.45</c:v>
                 </c:pt>
                 <c:pt idx="243">
-                  <c:v>9.629999999999999</c:v>
+                  <c:v>0.30000000000000004</c:v>
                 </c:pt>
                 <c:pt idx="244">
-                  <c:v>8.7200000000000006</c:v>
+                  <c:v>0.2</c:v>
                 </c:pt>
                 <c:pt idx="245">
-                  <c:v>8.82</c:v>
+                  <c:v>0.60000000000000009</c:v>
                 </c:pt>
                 <c:pt idx="246">
-                  <c:v>8.09</c:v>
+                  <c:v>0.30000000000000004</c:v>
                 </c:pt>
                 <c:pt idx="247">
-                  <c:v>8.09</c:v>
+                  <c:v>0.25</c:v>
                 </c:pt>
                 <c:pt idx="248">
-                  <c:v>8.0400000000000009</c:v>
+                  <c:v>0.2</c:v>
                 </c:pt>
                 <c:pt idx="249">
-                  <c:v>7.76</c:v>
+                  <c:v>0.30000000000000004</c:v>
                 </c:pt>
                 <c:pt idx="250">
-                  <c:v>8.6399999999999988</c:v>
+                  <c:v>0.66000000000000014</c:v>
                 </c:pt>
                 <c:pt idx="251">
-                  <c:v>7.35</c:v>
+                  <c:v>0.30000000000000004</c:v>
                 </c:pt>
                 <c:pt idx="252">
-                  <c:v>8.0300000000000011</c:v>
+                  <c:v>0.60000000000000009</c:v>
                 </c:pt>
                 <c:pt idx="253">
-                  <c:v>8.2100000000000009</c:v>
+                  <c:v>0.25</c:v>
                 </c:pt>
                 <c:pt idx="254">
-                  <c:v>8.41</c:v>
+                  <c:v>0.15000000000000002</c:v>
                 </c:pt>
                 <c:pt idx="255">
-                  <c:v>8.17</c:v>
+                  <c:v>0.30000000000000004</c:v>
                 </c:pt>
                 <c:pt idx="256">
-                  <c:v>7.92</c:v>
+                  <c:v>0.2</c:v>
                 </c:pt>
                 <c:pt idx="257">
-                  <c:v>7.21</c:v>
+                  <c:v>0.8600000000000001</c:v>
                 </c:pt>
                 <c:pt idx="258">
-                  <c:v>7.91</c:v>
+                  <c:v>0.4</c:v>
                 </c:pt>
                 <c:pt idx="259">
-                  <c:v>7.79</c:v>
+                  <c:v>0.4</c:v>
                 </c:pt>
                 <c:pt idx="260">
-                  <c:v>6.37</c:v>
+                  <c:v>0.2</c:v>
                 </c:pt>
                 <c:pt idx="261">
-                  <c:v>7.74</c:v>
+                  <c:v>0.25</c:v>
                 </c:pt>
                 <c:pt idx="262">
-                  <c:v>8.6</c:v>
+                  <c:v>0.2</c:v>
                 </c:pt>
               </c:numCache>
             </c:numRef>
           </c:yVal>
           <c:smooth val="1"/>
         </c:ser>
-        <c:dLbls>
-          <c:showLegendKey val="0"/>
-          <c:showVal val="0"/>
-          <c:showCatName val="0"/>
-          <c:showSerName val="0"/>
-          <c:showPercent val="0"/>
-          <c:showBubbleSize val="0"/>
-        </c:dLbls>
-        <c:axId val="99332864"/>
-        <c:axId val="99334400"/>
+        <c:ser>
+          <c:idx val="1"/>
+          <c:order val="1"/>
+          <c:tx>
+            <c:v>X Axis (time in Sec)</c:v>
+          </c:tx>
+          <c:marker>
+            <c:symbol val="none"/>
+          </c:marker>
+          <c:yVal>
+            <c:numLit>
+              <c:formatCode>General</c:formatCode>
+              <c:ptCount val="1"/>
+              <c:pt idx="0">
+                <c:v>1</c:v>
+              </c:pt>
+            </c:numLit>
+          </c:yVal>
+          <c:smooth val="1"/>
+        </c:ser>
+        <c:ser>
+          <c:idx val="2"/>
+          <c:order val="2"/>
+          <c:tx>
+            <c:v>Y Axis (CPU Usage)</c:v>
+          </c:tx>
+          <c:marker>
+            <c:symbol val="none"/>
+          </c:marker>
+          <c:xVal>
+            <c:strLit>
+              <c:ptCount val="1"/>
+              <c:pt idx="0">
+                <c:v>CPU Usage</c:v>
+              </c:pt>
+            </c:strLit>
+          </c:xVal>
+          <c:yVal>
+            <c:numLit>
+              <c:formatCode>General</c:formatCode>
+              <c:ptCount val="1"/>
+              <c:pt idx="0">
+                <c:v>1</c:v>
+              </c:pt>
+            </c:numLit>
+          </c:yVal>
+          <c:smooth val="1"/>
+        </c:ser>
+        <c:axId val="86108416"/>
+        <c:axId val="83902464"/>
       </c:scatterChart>
       <c:valAx>
-        <c:axId val="99332864"/>
+        <c:axId val="86108416"/>
         <c:scaling>
           <c:orientation val="minMax"/>
         </c:scaling>
-        <c:delete val="0"/>
         <c:axPos val="b"/>
-        <c:majorTickMark val="out"/>
-        <c:minorTickMark val="none"/>
         <c:tickLblPos val="nextTo"/>
-        <c:crossAx val="99334400"/>
+        <c:crossAx val="83902464"/>
         <c:crosses val="autoZero"/>
         <c:crossBetween val="midCat"/>
       </c:valAx>
       <c:valAx>
-        <c:axId val="99334400"/>
+        <c:axId val="83902464"/>
         <c:scaling>
           <c:orientation val="minMax"/>
         </c:scaling>
-        <c:delete val="0"/>
         <c:axPos val="l"/>
         <c:majorGridlines/>
         <c:numFmt formatCode="General" sourceLinked="1"/>
-        <c:majorTickMark val="out"/>
-        <c:minorTickMark val="none"/>
         <c:tickLblPos val="nextTo"/>
-        <c:crossAx val="99332864"/>
+        <c:crossAx val="86108416"/>
         <c:crosses val="autoZero"/>
         <c:crossBetween val="midCat"/>
       </c:valAx>
     </c:plotArea>
     <c:legend>
       <c:legendPos val="r"/>
-      <c:overlay val="0"/>
+      <c:layout>
+        <c:manualLayout>
+          <c:xMode val="edge"/>
+          <c:yMode val="edge"/>
+          <c:x val="0.70872323027038431"/>
+          <c:y val="7.1317439486730916E-2"/>
+          <c:w val="0.29127676972961691"/>
+          <c:h val="0.41896981627296614"/>
+        </c:manualLayout>
+      </c:layout>
     </c:legend>
     <c:plotVisOnly val="1"/>
-    <c:dispBlanksAs val="gap"/>
-    <c:showDLblsOverMax val="0"/>
   </c:chart>
-  <c:externalData r:id="rId1">
-    <c:autoUpdate val="0"/>
-  </c:externalData>
+  <c:externalData r:id="rId1"/>
 </c:chartSpace>
 </file>
 

</xml_diff>

<commit_message>
Fig 7 and Fig 8 are changed
</commit_message>
<xml_diff>
--- a/fall-2013/cs6353/project/report.docx
+++ b/fall-2013/cs6353/project/report.docx
@@ -2587,31 +2587,96 @@
       <w:r>
         <w:rPr>
           <w:rFonts w:asciiTheme="majorHAnsi" w:hAnsiTheme="majorHAnsi"/>
+        </w:rPr>
+        <w:t xml:space="preserve">In this section, we describe the design of our </w:t>
+      </w:r>
+      <w:proofErr w:type="spellStart"/>
+      <w:r>
+        <w:rPr>
+          <w:rFonts w:asciiTheme="majorHAnsi" w:hAnsiTheme="majorHAnsi"/>
+        </w:rPr>
+        <w:t>DoS</w:t>
+      </w:r>
+      <w:proofErr w:type="spellEnd"/>
+      <w:r>
+        <w:rPr>
+          <w:rFonts w:asciiTheme="majorHAnsi" w:hAnsiTheme="majorHAnsi"/>
+        </w:rPr>
+        <w:t xml:space="preserve"> attack framework. We have two different </w:t>
+      </w:r>
+      <w:proofErr w:type="gramStart"/>
+      <w:r>
+        <w:rPr>
+          <w:rFonts w:asciiTheme="majorHAnsi" w:hAnsiTheme="majorHAnsi"/>
+        </w:rPr>
+        <w:t>script</w:t>
+      </w:r>
+      <w:proofErr w:type="gramEnd"/>
+      <w:r>
+        <w:rPr>
+          <w:rFonts w:asciiTheme="majorHAnsi" w:hAnsiTheme="majorHAnsi"/>
+        </w:rPr>
+        <w:t xml:space="preserve"> in our design (shown in fig 8a) – one of which is a python script</w:t>
+      </w:r>
+      <w:r>
+        <w:rPr>
+          <w:rFonts w:asciiTheme="majorHAnsi" w:hAnsiTheme="majorHAnsi"/>
+        </w:rPr>
+        <w:t xml:space="preserve"> (shown in Fig 8b)</w:t>
+      </w:r>
+      <w:r>
+        <w:rPr>
+          <w:rFonts w:asciiTheme="majorHAnsi" w:hAnsiTheme="majorHAnsi"/>
+        </w:rPr>
+        <w:t xml:space="preserve"> which creates 1000 </w:t>
+      </w:r>
+      <w:proofErr w:type="spellStart"/>
+      <w:r>
+        <w:rPr>
+          <w:rFonts w:asciiTheme="majorHAnsi" w:hAnsiTheme="majorHAnsi"/>
+        </w:rPr>
+        <w:t>theads</w:t>
+      </w:r>
+      <w:proofErr w:type="spellEnd"/>
+      <w:r>
+        <w:rPr>
+          <w:rFonts w:asciiTheme="majorHAnsi" w:hAnsiTheme="majorHAnsi"/>
+        </w:rPr>
+        <w:t xml:space="preserve"> in each attack VM and each thread generates continuous attack requests.</w:t>
+      </w:r>
+      <w:r>
+        <w:rPr>
+          <w:rFonts w:asciiTheme="majorHAnsi" w:hAnsiTheme="majorHAnsi"/>
+        </w:rPr>
+        <w:t xml:space="preserve"> The ‘Attack Script’ is attached as appendix with this report.</w:t>
+      </w:r>
+    </w:p>
+    <w:p>
+      <w:pPr>
+        <w:rPr>
+          <w:rFonts w:asciiTheme="majorHAnsi" w:hAnsiTheme="majorHAnsi"/>
+          <w:b/>
+        </w:rPr>
+      </w:pPr>
+      <w:r>
+        <w:rPr>
+          <w:rFonts w:asciiTheme="majorHAnsi" w:hAnsiTheme="majorHAnsi"/>
+          <w:b/>
+        </w:rPr>
+        <w:lastRenderedPageBreak/>
+        <w:t xml:space="preserve"> </w:t>
+      </w:r>
+      <w:r>
+        <w:rPr>
+          <w:rFonts w:asciiTheme="majorHAnsi" w:hAnsiTheme="majorHAnsi"/>
+          <w:b/>
           <w:noProof/>
         </w:rPr>
         <w:drawing>
-          <wp:anchor distT="0" distB="0" distL="114300" distR="114300" simplePos="0" relativeHeight="251663360" behindDoc="1" locked="0" layoutInCell="1" allowOverlap="1">
-            <wp:simplePos x="0" y="0"/>
-            <wp:positionH relativeFrom="column">
-              <wp:posOffset>2837815</wp:posOffset>
-            </wp:positionH>
-            <wp:positionV relativeFrom="paragraph">
-              <wp:posOffset>827405</wp:posOffset>
-            </wp:positionV>
-            <wp:extent cx="3111500" cy="1835150"/>
+          <wp:inline distT="0" distB="0" distL="0" distR="0">
+            <wp:extent cx="2500138" cy="1765300"/>
             <wp:effectExtent l="19050" t="0" r="0" b="0"/>
-            <wp:wrapTight wrapText="bothSides">
-              <wp:wrapPolygon edited="0">
-                <wp:start x="-132" y="224"/>
-                <wp:lineTo x="-132" y="21301"/>
-                <wp:lineTo x="17721" y="21301"/>
-                <wp:lineTo x="18118" y="21301"/>
-                <wp:lineTo x="20101" y="18610"/>
-                <wp:lineTo x="20101" y="224"/>
-                <wp:lineTo x="-132" y="224"/>
-              </wp:wrapPolygon>
-            </wp:wrapTight>
-            <wp:docPr id="18" name="Picture 9"/>
+            <wp:docPr id="20" name="Picture 9"/>
             <wp:cNvGraphicFramePr>
               <a:graphicFrameLocks xmlns:a="http://schemas.openxmlformats.org/drawingml/2006/main" noChangeAspect="1"/>
             </wp:cNvGraphicFramePr>
@@ -2634,141 +2699,7 @@
                   <pic:spPr bwMode="auto">
                     <a:xfrm>
                       <a:off x="0" y="0"/>
-                      <a:ext cx="3111500" cy="1835150"/>
-                    </a:xfrm>
-                    <a:prstGeom prst="rect">
-                      <a:avLst/>
-                    </a:prstGeom>
-                    <a:noFill/>
-                    <a:ln w="9525">
-                      <a:noFill/>
-                      <a:miter lim="800000"/>
-                      <a:headEnd/>
-                      <a:tailEnd/>
-                    </a:ln>
-                  </pic:spPr>
-                </pic:pic>
-              </a:graphicData>
-            </a:graphic>
-          </wp:anchor>
-        </w:drawing>
-      </w:r>
-      <w:r>
-        <w:rPr>
-          <w:rFonts w:asciiTheme="majorHAnsi" w:hAnsiTheme="majorHAnsi"/>
-        </w:rPr>
-        <w:t xml:space="preserve">In this section, we describe the design of our </w:t>
-      </w:r>
-      <w:proofErr w:type="spellStart"/>
-      <w:r>
-        <w:rPr>
-          <w:rFonts w:asciiTheme="majorHAnsi" w:hAnsiTheme="majorHAnsi"/>
-        </w:rPr>
-        <w:t>DoS</w:t>
-      </w:r>
-      <w:proofErr w:type="spellEnd"/>
-      <w:r>
-        <w:rPr>
-          <w:rFonts w:asciiTheme="majorHAnsi" w:hAnsiTheme="majorHAnsi"/>
-        </w:rPr>
-        <w:t xml:space="preserve"> attack framework. We have two different </w:t>
-      </w:r>
-      <w:proofErr w:type="gramStart"/>
-      <w:r>
-        <w:rPr>
-          <w:rFonts w:asciiTheme="majorHAnsi" w:hAnsiTheme="majorHAnsi"/>
-        </w:rPr>
-        <w:t>script</w:t>
-      </w:r>
-      <w:proofErr w:type="gramEnd"/>
-      <w:r>
-        <w:rPr>
-          <w:rFonts w:asciiTheme="majorHAnsi" w:hAnsiTheme="majorHAnsi"/>
-        </w:rPr>
-        <w:t xml:space="preserve"> in our design (shown in fig 8a) – one of which is a python script</w:t>
-      </w:r>
-      <w:r>
-        <w:rPr>
-          <w:rFonts w:asciiTheme="majorHAnsi" w:hAnsiTheme="majorHAnsi"/>
-        </w:rPr>
-        <w:t xml:space="preserve"> (shown in Fig 8b)</w:t>
-      </w:r>
-      <w:r>
-        <w:rPr>
-          <w:rFonts w:asciiTheme="majorHAnsi" w:hAnsiTheme="majorHAnsi"/>
-        </w:rPr>
-        <w:t xml:space="preserve"> which creates 1000 </w:t>
-      </w:r>
-      <w:proofErr w:type="spellStart"/>
-      <w:r>
-        <w:rPr>
-          <w:rFonts w:asciiTheme="majorHAnsi" w:hAnsiTheme="majorHAnsi"/>
-        </w:rPr>
-        <w:t>theads</w:t>
-      </w:r>
-      <w:proofErr w:type="spellEnd"/>
-      <w:r>
-        <w:rPr>
-          <w:rFonts w:asciiTheme="majorHAnsi" w:hAnsiTheme="majorHAnsi"/>
-        </w:rPr>
-        <w:t xml:space="preserve"> in each attack VM and each thread generates continuous attack requests.</w:t>
-      </w:r>
-      <w:r>
-        <w:rPr>
-          <w:rFonts w:asciiTheme="majorHAnsi" w:hAnsiTheme="majorHAnsi"/>
-        </w:rPr>
-        <w:t xml:space="preserve"> The ‘Attack Script’ is attached as appendix with this report.</w:t>
-      </w:r>
-    </w:p>
-    <w:p>
-      <w:pPr>
-        <w:rPr>
-          <w:rFonts w:asciiTheme="majorHAnsi" w:hAnsiTheme="majorHAnsi"/>
-          <w:b/>
-        </w:rPr>
-      </w:pPr>
-      <w:r>
-        <w:rPr>
-          <w:rFonts w:asciiTheme="majorHAnsi" w:hAnsiTheme="majorHAnsi"/>
-          <w:b/>
-        </w:rPr>
-        <w:lastRenderedPageBreak/>
-        <w:t xml:space="preserve"> </w:t>
-      </w:r>
-      <w:r>
-        <w:rPr>
-          <w:rFonts w:asciiTheme="majorHAnsi" w:hAnsiTheme="majorHAnsi"/>
-          <w:b/>
-          <w:noProof/>
-        </w:rPr>
-        <w:drawing>
-          <wp:inline distT="0" distB="0" distL="0" distR="0">
-            <wp:extent cx="2444750" cy="1854200"/>
-            <wp:effectExtent l="19050" t="0" r="0" b="0"/>
-            <wp:docPr id="22" name="Picture 12"/>
-            <wp:cNvGraphicFramePr>
-              <a:graphicFrameLocks xmlns:a="http://schemas.openxmlformats.org/drawingml/2006/main" noChangeAspect="1"/>
-            </wp:cNvGraphicFramePr>
-            <a:graphic xmlns:a="http://schemas.openxmlformats.org/drawingml/2006/main">
-              <a:graphicData uri="http://schemas.openxmlformats.org/drawingml/2006/picture">
-                <pic:pic xmlns:pic="http://schemas.openxmlformats.org/drawingml/2006/picture">
-                  <pic:nvPicPr>
-                    <pic:cNvPr id="0" name="Picture 12"/>
-                    <pic:cNvPicPr>
-                      <a:picLocks noChangeAspect="1" noChangeArrowheads="1"/>
-                    </pic:cNvPicPr>
-                  </pic:nvPicPr>
-                  <pic:blipFill>
-                    <a:blip r:embed="rId14" cstate="print"/>
-                    <a:srcRect/>
-                    <a:stretch>
-                      <a:fillRect/>
-                    </a:stretch>
-                  </pic:blipFill>
-                  <pic:spPr bwMode="auto">
-                    <a:xfrm>
-                      <a:off x="0" y="0"/>
-                      <a:ext cx="2447060" cy="1855952"/>
+                      <a:ext cx="2504457" cy="1768350"/>
                     </a:xfrm>
                     <a:prstGeom prst="rect">
                       <a:avLst/>
@@ -2793,6 +2724,58 @@
           <w:b/>
         </w:rPr>
         <w:t xml:space="preserve"> </w:t>
+      </w:r>
+      <w:r>
+        <w:rPr>
+          <w:rFonts w:asciiTheme="majorHAnsi" w:hAnsiTheme="majorHAnsi"/>
+          <w:b/>
+          <w:noProof/>
+        </w:rPr>
+        <w:drawing>
+          <wp:inline distT="0" distB="0" distL="0" distR="0">
+            <wp:extent cx="2546350" cy="1293258"/>
+            <wp:effectExtent l="19050" t="0" r="6350" b="0"/>
+            <wp:docPr id="16" name="Picture 6"/>
+            <wp:cNvGraphicFramePr>
+              <a:graphicFrameLocks xmlns:a="http://schemas.openxmlformats.org/drawingml/2006/main" noChangeAspect="1"/>
+            </wp:cNvGraphicFramePr>
+            <a:graphic xmlns:a="http://schemas.openxmlformats.org/drawingml/2006/main">
+              <a:graphicData uri="http://schemas.openxmlformats.org/drawingml/2006/picture">
+                <pic:pic xmlns:pic="http://schemas.openxmlformats.org/drawingml/2006/picture">
+                  <pic:nvPicPr>
+                    <pic:cNvPr id="0" name="Picture 6"/>
+                    <pic:cNvPicPr>
+                      <a:picLocks noChangeAspect="1" noChangeArrowheads="1"/>
+                    </pic:cNvPicPr>
+                  </pic:nvPicPr>
+                  <pic:blipFill>
+                    <a:blip r:embed="rId14" cstate="print"/>
+                    <a:srcRect/>
+                    <a:stretch>
+                      <a:fillRect/>
+                    </a:stretch>
+                  </pic:blipFill>
+                  <pic:spPr bwMode="auto">
+                    <a:xfrm>
+                      <a:off x="0" y="0"/>
+                      <a:ext cx="2553036" cy="1296654"/>
+                    </a:xfrm>
+                    <a:prstGeom prst="rect">
+                      <a:avLst/>
+                    </a:prstGeom>
+                    <a:noFill/>
+                    <a:ln w="9525">
+                      <a:noFill/>
+                      <a:miter lim="800000"/>
+                      <a:headEnd/>
+                      <a:tailEnd/>
+                    </a:ln>
+                  </pic:spPr>
+                </pic:pic>
+              </a:graphicData>
+            </a:graphic>
+          </wp:inline>
+        </w:drawing>
       </w:r>
     </w:p>
     <w:p>
@@ -4431,6 +4414,7 @@
 
 <file path=word/charts/chart1.xml><?xml version="1.0" encoding="utf-8"?>
 <c:chartSpace xmlns:c="http://schemas.openxmlformats.org/drawingml/2006/chart" xmlns:a="http://schemas.openxmlformats.org/drawingml/2006/main" xmlns:r="http://schemas.openxmlformats.org/officeDocument/2006/relationships">
+  <c:date1904 val="1"/>
   <c:lang val="en-US"/>
   <c:chart>
     <c:plotArea>
@@ -5341,22 +5325,22 @@
           </c:yVal>
           <c:smooth val="1"/>
         </c:ser>
-        <c:axId val="86093824"/>
-        <c:axId val="86095360"/>
+        <c:axId val="50345472"/>
+        <c:axId val="50347008"/>
       </c:scatterChart>
       <c:valAx>
-        <c:axId val="86093824"/>
+        <c:axId val="50345472"/>
         <c:scaling>
           <c:orientation val="minMax"/>
         </c:scaling>
         <c:axPos val="b"/>
         <c:tickLblPos val="nextTo"/>
-        <c:crossAx val="86095360"/>
+        <c:crossAx val="50347008"/>
         <c:crosses val="autoZero"/>
         <c:crossBetween val="midCat"/>
       </c:valAx>
       <c:valAx>
-        <c:axId val="86095360"/>
+        <c:axId val="50347008"/>
         <c:scaling>
           <c:orientation val="minMax"/>
         </c:scaling>
@@ -5364,7 +5348,7 @@
         <c:majorGridlines/>
         <c:numFmt formatCode="General" sourceLinked="1"/>
         <c:tickLblPos val="nextTo"/>
-        <c:crossAx val="86093824"/>
+        <c:crossAx val="50345472"/>
         <c:crosses val="autoZero"/>
         <c:crossBetween val="midCat"/>
       </c:valAx>
@@ -5390,7 +5374,6 @@
 
 <file path=word/charts/chart2.xml><?xml version="1.0" encoding="utf-8"?>
 <c:chartSpace xmlns:c="http://schemas.openxmlformats.org/drawingml/2006/chart" xmlns:a="http://schemas.openxmlformats.org/drawingml/2006/main" xmlns:r="http://schemas.openxmlformats.org/officeDocument/2006/relationships">
-  <c:date1904 val="1"/>
   <c:lang val="en-US"/>
   <c:chart>
     <c:plotArea>
@@ -6264,22 +6247,22 @@
           </c:yVal>
           <c:smooth val="1"/>
         </c:ser>
-        <c:axId val="86108416"/>
-        <c:axId val="83902464"/>
+        <c:axId val="50465024"/>
+        <c:axId val="50552832"/>
       </c:scatterChart>
       <c:valAx>
-        <c:axId val="86108416"/>
+        <c:axId val="50465024"/>
         <c:scaling>
           <c:orientation val="minMax"/>
         </c:scaling>
         <c:axPos val="b"/>
         <c:tickLblPos val="nextTo"/>
-        <c:crossAx val="83902464"/>
+        <c:crossAx val="50552832"/>
         <c:crosses val="autoZero"/>
         <c:crossBetween val="midCat"/>
       </c:valAx>
       <c:valAx>
-        <c:axId val="83902464"/>
+        <c:axId val="50552832"/>
         <c:scaling>
           <c:orientation val="minMax"/>
         </c:scaling>
@@ -6287,7 +6270,7 @@
         <c:majorGridlines/>
         <c:numFmt formatCode="General" sourceLinked="1"/>
         <c:tickLblPos val="nextTo"/>
-        <c:crossAx val="86108416"/>
+        <c:crossAx val="50465024"/>
         <c:crosses val="autoZero"/>
         <c:crossBetween val="midCat"/>
       </c:valAx>

</xml_diff>